<commit_message>
front changes + praca inz
</commit_message>
<xml_diff>
--- a/CardiologicClinic_WebApp/PRACA INŻ/pracca inz.docx
+++ b/CardiologicClinic_WebApp/PRACA INŻ/pracca inz.docx
@@ -2690,6 +2690,28 @@
       <w:r>
         <w:t>oraz baza danych Microsoft SQL.</w:t>
       </w:r>
+      <w:r>
+        <w:t xml:space="preserve"> Do zrealizowania modułu diagnostycznego zaimplementowana została sieć neuronowa </w:t>
+      </w:r>
+      <w:r>
+        <w:t xml:space="preserve">z wykorzystaniem biblioteki </w:t>
+      </w:r>
+      <w:proofErr w:type="spellStart"/>
+      <w:r>
+        <w:t>keras</w:t>
+      </w:r>
+      <w:proofErr w:type="spellEnd"/>
+      <w:r>
+        <w:t xml:space="preserve"> w języku </w:t>
+      </w:r>
+      <w:proofErr w:type="spellStart"/>
+      <w:r>
+        <w:t>python</w:t>
+      </w:r>
+      <w:proofErr w:type="spellEnd"/>
+      <w:r>
+        <w:t>.</w:t>
+      </w:r>
     </w:p>
     <w:p>
       <w:pPr>
@@ -2729,13 +2751,37 @@
         <w:rPr>
           <w:lang w:val="pt-PT"/>
         </w:rPr>
-        <w:t xml:space="preserve">W formie dodatku zaimplementowany został również moduł diagnostyczny rozpoznający rodzaj bólu, dostępny la pacjentów kliniki. Za jego pomocą </w:t>
+        <w:t xml:space="preserve">W formie dodatku zaimplementowany został również moduł diagnostyczny rozpoznający rodzaj bólu, dostępny </w:t>
       </w:r>
       <w:r>
         <w:rPr>
           <w:lang w:val="pt-PT"/>
         </w:rPr>
+        <w:t>d</w:t>
+      </w:r>
+      <w:r>
+        <w:rPr>
+          <w:lang w:val="pt-PT"/>
+        </w:rPr>
+        <w:t xml:space="preserve">la pacjentów kliniki. Za jego pomocą </w:t>
+      </w:r>
+      <w:r>
+        <w:rPr>
+          <w:lang w:val="pt-PT"/>
+        </w:rPr>
         <w:t xml:space="preserve">pacjenci są w stanie samodzielnie zdiagnozować rodzaj bólu, który im doskwiera. </w:t>
+      </w:r>
+      <w:r>
+        <w:rPr>
+          <w:lang w:val="pt-PT"/>
+        </w:rPr>
+        <w:t xml:space="preserve">Po wejściu na stronę </w:t>
+      </w:r>
+      <w:r>
+        <w:rPr>
+          <w:lang w:val="pt-PT"/>
+        </w:rPr>
+        <w:t>systemu każdy uzytkownik, który posiada już konto może się na nie zalogować. Osoby nie posiadające konta mogą założyć nowe.</w:t>
       </w:r>
     </w:p>
     <w:p>
@@ -2852,7 +2898,476 @@
       <w:bookmarkStart w:id="6" w:name="_Toc468799039"/>
       <w:r>
         <w:lastRenderedPageBreak/>
-        <w:t>Kolejny rozdział</w:t>
+        <w:t>Strony systemu</w:t>
+      </w:r>
+    </w:p>
+    <w:p>
+      <w:pPr>
+        <w:pStyle w:val="NrNagwek2"/>
+      </w:pPr>
+      <w:r>
+        <w:t>Strona główna</w:t>
+      </w:r>
+    </w:p>
+    <w:p>
+      <w:pPr>
+        <w:ind w:firstLine="708"/>
+      </w:pPr>
+      <w:r>
+        <w:t>Strona główna jest pierwszą stroną, która ukazuje się użytkownikowi po uruchomieniu</w:t>
+      </w:r>
+      <w:r>
+        <w:t xml:space="preserve"> </w:t>
+      </w:r>
+      <w:r>
+        <w:t>systemu w swojej przeglądarce internetowej.</w:t>
+      </w:r>
+      <w:r>
+        <w:t xml:space="preserve"> Znajdują się tam podstawowe informacje, które mogą być atrakcyjne dla potencjalnego klienta kliniki takie jak jej lokalizacja, pracownicy oraz wykorzystywany w klinice sprzęt. Dodatkowo na stronie zamieszczone są odnośniki do stron zawierających najnowsze informacje z dziedziny kardiologii w Polsce i na świecie.</w:t>
+      </w:r>
+    </w:p>
+    <w:p>
+      <w:pPr>
+        <w:ind w:firstLine="708"/>
+        <w:jc w:val="center"/>
+      </w:pPr>
+      <w:r>
+        <w:rPr>
+          <w:noProof/>
+        </w:rPr>
+        <w:drawing>
+          <wp:inline distT="0" distB="0" distL="0" distR="0">
+            <wp:extent cx="5760720" cy="1572260"/>
+            <wp:effectExtent l="0" t="0" r="0" b="0"/>
+            <wp:docPr id="9" name="Obraz 9"/>
+            <wp:cNvGraphicFramePr>
+              <a:graphicFrameLocks xmlns:a="http://schemas.openxmlformats.org/drawingml/2006/main" noChangeAspect="1"/>
+            </wp:cNvGraphicFramePr>
+            <a:graphic xmlns:a="http://schemas.openxmlformats.org/drawingml/2006/main">
+              <a:graphicData uri="http://schemas.openxmlformats.org/drawingml/2006/picture">
+                <pic:pic xmlns:pic="http://schemas.openxmlformats.org/drawingml/2006/picture">
+                  <pic:nvPicPr>
+                    <pic:cNvPr id="9" name="str glowna.PNG"/>
+                    <pic:cNvPicPr/>
+                  </pic:nvPicPr>
+                  <pic:blipFill>
+                    <a:blip r:embed="rId9" cstate="print">
+                      <a:extLst>
+                        <a:ext uri="{28A0092B-C50C-407E-A947-70E740481C1C}">
+                          <a14:useLocalDpi xmlns:a14="http://schemas.microsoft.com/office/drawing/2010/main" val="0"/>
+                        </a:ext>
+                      </a:extLst>
+                    </a:blip>
+                    <a:stretch>
+                      <a:fillRect/>
+                    </a:stretch>
+                  </pic:blipFill>
+                  <pic:spPr>
+                    <a:xfrm>
+                      <a:off x="0" y="0"/>
+                      <a:ext cx="5760720" cy="1572260"/>
+                    </a:xfrm>
+                    <a:prstGeom prst="rect">
+                      <a:avLst/>
+                    </a:prstGeom>
+                  </pic:spPr>
+                </pic:pic>
+              </a:graphicData>
+            </a:graphic>
+          </wp:inline>
+        </w:drawing>
+      </w:r>
+    </w:p>
+    <w:p>
+      <w:pPr>
+        <w:ind w:firstLine="708"/>
+        <w:jc w:val="center"/>
+      </w:pPr>
+      <w:r>
+        <w:rPr>
+          <w:noProof/>
+        </w:rPr>
+        <w:drawing>
+          <wp:inline distT="0" distB="0" distL="0" distR="0">
+            <wp:extent cx="5760720" cy="2261235"/>
+            <wp:effectExtent l="0" t="0" r="0" b="0"/>
+            <wp:docPr id="12" name="Obraz 12"/>
+            <wp:cNvGraphicFramePr>
+              <a:graphicFrameLocks xmlns:a="http://schemas.openxmlformats.org/drawingml/2006/main" noChangeAspect="1"/>
+            </wp:cNvGraphicFramePr>
+            <a:graphic xmlns:a="http://schemas.openxmlformats.org/drawingml/2006/main">
+              <a:graphicData uri="http://schemas.openxmlformats.org/drawingml/2006/picture">
+                <pic:pic xmlns:pic="http://schemas.openxmlformats.org/drawingml/2006/picture">
+                  <pic:nvPicPr>
+                    <pic:cNvPr id="12" name="zespół.PNG"/>
+                    <pic:cNvPicPr/>
+                  </pic:nvPicPr>
+                  <pic:blipFill>
+                    <a:blip r:embed="rId10" cstate="print">
+                      <a:extLst>
+                        <a:ext uri="{28A0092B-C50C-407E-A947-70E740481C1C}">
+                          <a14:useLocalDpi xmlns:a14="http://schemas.microsoft.com/office/drawing/2010/main" val="0"/>
+                        </a:ext>
+                      </a:extLst>
+                    </a:blip>
+                    <a:stretch>
+                      <a:fillRect/>
+                    </a:stretch>
+                  </pic:blipFill>
+                  <pic:spPr>
+                    <a:xfrm>
+                      <a:off x="0" y="0"/>
+                      <a:ext cx="5760720" cy="2261235"/>
+                    </a:xfrm>
+                    <a:prstGeom prst="rect">
+                      <a:avLst/>
+                    </a:prstGeom>
+                  </pic:spPr>
+                </pic:pic>
+              </a:graphicData>
+            </a:graphic>
+          </wp:inline>
+        </w:drawing>
+      </w:r>
+    </w:p>
+    <w:p>
+      <w:pPr>
+        <w:ind w:firstLine="708"/>
+        <w:jc w:val="center"/>
+      </w:pPr>
+      <w:r>
+        <w:rPr>
+          <w:noProof/>
+        </w:rPr>
+        <w:lastRenderedPageBreak/>
+        <w:drawing>
+          <wp:inline distT="0" distB="0" distL="0" distR="0">
+            <wp:extent cx="5760720" cy="2653030"/>
+            <wp:effectExtent l="0" t="0" r="0" b="0"/>
+            <wp:docPr id="13" name="Obraz 13"/>
+            <wp:cNvGraphicFramePr>
+              <a:graphicFrameLocks xmlns:a="http://schemas.openxmlformats.org/drawingml/2006/main" noChangeAspect="1"/>
+            </wp:cNvGraphicFramePr>
+            <a:graphic xmlns:a="http://schemas.openxmlformats.org/drawingml/2006/main">
+              <a:graphicData uri="http://schemas.openxmlformats.org/drawingml/2006/picture">
+                <pic:pic xmlns:pic="http://schemas.openxmlformats.org/drawingml/2006/picture">
+                  <pic:nvPicPr>
+                    <pic:cNvPr id="13" name="sprzet.PNG"/>
+                    <pic:cNvPicPr/>
+                  </pic:nvPicPr>
+                  <pic:blipFill>
+                    <a:blip r:embed="rId11" cstate="print">
+                      <a:extLst>
+                        <a:ext uri="{28A0092B-C50C-407E-A947-70E740481C1C}">
+                          <a14:useLocalDpi xmlns:a14="http://schemas.microsoft.com/office/drawing/2010/main" val="0"/>
+                        </a:ext>
+                      </a:extLst>
+                    </a:blip>
+                    <a:stretch>
+                      <a:fillRect/>
+                    </a:stretch>
+                  </pic:blipFill>
+                  <pic:spPr>
+                    <a:xfrm>
+                      <a:off x="0" y="0"/>
+                      <a:ext cx="5760720" cy="2653030"/>
+                    </a:xfrm>
+                    <a:prstGeom prst="rect">
+                      <a:avLst/>
+                    </a:prstGeom>
+                  </pic:spPr>
+                </pic:pic>
+              </a:graphicData>
+            </a:graphic>
+          </wp:inline>
+        </w:drawing>
+      </w:r>
+    </w:p>
+    <w:p>
+      <w:pPr>
+        <w:pStyle w:val="NrNagwek2"/>
+      </w:pPr>
+      <w:r>
+        <w:t>Strona o nas</w:t>
+      </w:r>
+    </w:p>
+    <w:p>
+      <w:pPr>
+        <w:ind w:firstLine="708"/>
+      </w:pPr>
+      <w:r>
+        <w:t>Strona zawiera podstawowe informacje na temat kliniki. Użytkownik może poznać tam historię kliniki, jej lokalizację, pracowników oraz wykorzystywany przez nich sprzęt.</w:t>
+      </w:r>
+    </w:p>
+    <w:p>
+      <w:pPr>
+        <w:ind w:firstLine="708"/>
+      </w:pPr>
+      <w:r>
+        <w:rPr>
+          <w:noProof/>
+        </w:rPr>
+        <w:drawing>
+          <wp:inline distT="0" distB="0" distL="0" distR="0">
+            <wp:extent cx="5760720" cy="3832860"/>
+            <wp:effectExtent l="0" t="0" r="0" b="0"/>
+            <wp:docPr id="5" name="Obraz 5"/>
+            <wp:cNvGraphicFramePr>
+              <a:graphicFrameLocks xmlns:a="http://schemas.openxmlformats.org/drawingml/2006/main" noChangeAspect="1"/>
+            </wp:cNvGraphicFramePr>
+            <a:graphic xmlns:a="http://schemas.openxmlformats.org/drawingml/2006/main">
+              <a:graphicData uri="http://schemas.openxmlformats.org/drawingml/2006/picture">
+                <pic:pic xmlns:pic="http://schemas.openxmlformats.org/drawingml/2006/picture">
+                  <pic:nvPicPr>
+                    <pic:cNvPr id="5" name="historia.PNG"/>
+                    <pic:cNvPicPr/>
+                  </pic:nvPicPr>
+                  <pic:blipFill>
+                    <a:blip r:embed="rId12" cstate="print">
+                      <a:extLst>
+                        <a:ext uri="{28A0092B-C50C-407E-A947-70E740481C1C}">
+                          <a14:useLocalDpi xmlns:a14="http://schemas.microsoft.com/office/drawing/2010/main" val="0"/>
+                        </a:ext>
+                      </a:extLst>
+                    </a:blip>
+                    <a:stretch>
+                      <a:fillRect/>
+                    </a:stretch>
+                  </pic:blipFill>
+                  <pic:spPr>
+                    <a:xfrm>
+                      <a:off x="0" y="0"/>
+                      <a:ext cx="5760720" cy="3832860"/>
+                    </a:xfrm>
+                    <a:prstGeom prst="rect">
+                      <a:avLst/>
+                    </a:prstGeom>
+                  </pic:spPr>
+                </pic:pic>
+              </a:graphicData>
+            </a:graphic>
+          </wp:inline>
+        </w:drawing>
+      </w:r>
+    </w:p>
+    <w:p>
+      <w:pPr>
+        <w:ind w:firstLine="708"/>
+        <w:rPr>
+          <w:noProof/>
+        </w:rPr>
+      </w:pPr>
+    </w:p>
+    <w:p>
+      <w:pPr>
+        <w:ind w:firstLine="708"/>
+      </w:pPr>
+      <w:r>
+        <w:rPr>
+          <w:noProof/>
+        </w:rPr>
+        <w:lastRenderedPageBreak/>
+        <w:drawing>
+          <wp:inline distT="0" distB="0" distL="0" distR="0">
+            <wp:extent cx="5760720" cy="2261235"/>
+            <wp:effectExtent l="0" t="0" r="0" b="0"/>
+            <wp:docPr id="14" name="Obraz 14"/>
+            <wp:cNvGraphicFramePr>
+              <a:graphicFrameLocks xmlns:a="http://schemas.openxmlformats.org/drawingml/2006/main" noChangeAspect="1"/>
+            </wp:cNvGraphicFramePr>
+            <a:graphic xmlns:a="http://schemas.openxmlformats.org/drawingml/2006/main">
+              <a:graphicData uri="http://schemas.openxmlformats.org/drawingml/2006/picture">
+                <pic:pic xmlns:pic="http://schemas.openxmlformats.org/drawingml/2006/picture">
+                  <pic:nvPicPr>
+                    <pic:cNvPr id="14" name="zespół.PNG"/>
+                    <pic:cNvPicPr/>
+                  </pic:nvPicPr>
+                  <pic:blipFill>
+                    <a:blip r:embed="rId10" cstate="print">
+                      <a:extLst>
+                        <a:ext uri="{28A0092B-C50C-407E-A947-70E740481C1C}">
+                          <a14:useLocalDpi xmlns:a14="http://schemas.microsoft.com/office/drawing/2010/main" val="0"/>
+                        </a:ext>
+                      </a:extLst>
+                    </a:blip>
+                    <a:stretch>
+                      <a:fillRect/>
+                    </a:stretch>
+                  </pic:blipFill>
+                  <pic:spPr>
+                    <a:xfrm>
+                      <a:off x="0" y="0"/>
+                      <a:ext cx="5760720" cy="2261235"/>
+                    </a:xfrm>
+                    <a:prstGeom prst="rect">
+                      <a:avLst/>
+                    </a:prstGeom>
+                  </pic:spPr>
+                </pic:pic>
+              </a:graphicData>
+            </a:graphic>
+          </wp:inline>
+        </w:drawing>
+      </w:r>
+    </w:p>
+    <w:p>
+      <w:pPr>
+        <w:ind w:firstLine="708"/>
+      </w:pPr>
+      <w:r>
+        <w:rPr>
+          <w:noProof/>
+        </w:rPr>
+        <w:drawing>
+          <wp:inline distT="0" distB="0" distL="0" distR="0">
+            <wp:extent cx="5760720" cy="2659380"/>
+            <wp:effectExtent l="0" t="0" r="0" b="0"/>
+            <wp:docPr id="8" name="Obraz 8"/>
+            <wp:cNvGraphicFramePr>
+              <a:graphicFrameLocks xmlns:a="http://schemas.openxmlformats.org/drawingml/2006/main" noChangeAspect="1"/>
+            </wp:cNvGraphicFramePr>
+            <a:graphic xmlns:a="http://schemas.openxmlformats.org/drawingml/2006/main">
+              <a:graphicData uri="http://schemas.openxmlformats.org/drawingml/2006/picture">
+                <pic:pic xmlns:pic="http://schemas.openxmlformats.org/drawingml/2006/picture">
+                  <pic:nvPicPr>
+                    <pic:cNvPr id="8" name="lokalizacja.PNG"/>
+                    <pic:cNvPicPr/>
+                  </pic:nvPicPr>
+                  <pic:blipFill>
+                    <a:blip r:embed="rId13" cstate="print">
+                      <a:extLst>
+                        <a:ext uri="{28A0092B-C50C-407E-A947-70E740481C1C}">
+                          <a14:useLocalDpi xmlns:a14="http://schemas.microsoft.com/office/drawing/2010/main" val="0"/>
+                        </a:ext>
+                      </a:extLst>
+                    </a:blip>
+                    <a:stretch>
+                      <a:fillRect/>
+                    </a:stretch>
+                  </pic:blipFill>
+                  <pic:spPr>
+                    <a:xfrm>
+                      <a:off x="0" y="0"/>
+                      <a:ext cx="5760720" cy="2659380"/>
+                    </a:xfrm>
+                    <a:prstGeom prst="rect">
+                      <a:avLst/>
+                    </a:prstGeom>
+                  </pic:spPr>
+                </pic:pic>
+              </a:graphicData>
+            </a:graphic>
+          </wp:inline>
+        </w:drawing>
+      </w:r>
+    </w:p>
+    <w:p>
+      <w:pPr>
+        <w:pStyle w:val="NrNagwek2"/>
+      </w:pPr>
+      <w:r>
+        <w:t>Cennik</w:t>
+      </w:r>
+    </w:p>
+    <w:p>
+      <w:pPr>
+        <w:ind w:firstLine="708"/>
+      </w:pPr>
+      <w:r>
+        <w:t xml:space="preserve">Zawiera </w:t>
+      </w:r>
+      <w:r>
+        <w:t xml:space="preserve">informacje </w:t>
+      </w:r>
+      <w:r>
+        <w:t xml:space="preserve">w formie tabeli </w:t>
+      </w:r>
+      <w:r>
+        <w:t>o usługach jakie świadczy klinika kardiologiczna oraz ich cenach.</w:t>
+      </w:r>
+      <w:r>
+        <w:t xml:space="preserve"> Każda z pozycji cennika opatrzona została odpowiednim komentarzem </w:t>
+      </w:r>
+      <w:r>
+        <w:t>wyświetlającym się po najechaniu kursorem myszy</w:t>
+      </w:r>
+      <w:r>
+        <w:t xml:space="preserve"> </w:t>
+      </w:r>
+      <w:r>
+        <w:t>tłumaczącym jej specjalistyczną nazwę na język bardziej powszechny.</w:t>
+      </w:r>
+    </w:p>
+    <w:p>
+      <w:pPr>
+        <w:ind w:firstLine="708"/>
+        <w:jc w:val="center"/>
+      </w:pPr>
+      <w:r>
+        <w:rPr>
+          <w:noProof/>
+        </w:rPr>
+        <w:lastRenderedPageBreak/>
+        <w:drawing>
+          <wp:inline distT="0" distB="0" distL="0" distR="0">
+            <wp:extent cx="5760720" cy="3550920"/>
+            <wp:effectExtent l="0" t="0" r="0" b="0"/>
+            <wp:docPr id="4" name="Obraz 4"/>
+            <wp:cNvGraphicFramePr>
+              <a:graphicFrameLocks xmlns:a="http://schemas.openxmlformats.org/drawingml/2006/main" noChangeAspect="1"/>
+            </wp:cNvGraphicFramePr>
+            <a:graphic xmlns:a="http://schemas.openxmlformats.org/drawingml/2006/main">
+              <a:graphicData uri="http://schemas.openxmlformats.org/drawingml/2006/picture">
+                <pic:pic xmlns:pic="http://schemas.openxmlformats.org/drawingml/2006/picture">
+                  <pic:nvPicPr>
+                    <pic:cNvPr id="4" name="cennik.PNG"/>
+                    <pic:cNvPicPr/>
+                  </pic:nvPicPr>
+                  <pic:blipFill>
+                    <a:blip r:embed="rId14" cstate="print">
+                      <a:extLst>
+                        <a:ext uri="{28A0092B-C50C-407E-A947-70E740481C1C}">
+                          <a14:useLocalDpi xmlns:a14="http://schemas.microsoft.com/office/drawing/2010/main" val="0"/>
+                        </a:ext>
+                      </a:extLst>
+                    </a:blip>
+                    <a:stretch>
+                      <a:fillRect/>
+                    </a:stretch>
+                  </pic:blipFill>
+                  <pic:spPr>
+                    <a:xfrm>
+                      <a:off x="0" y="0"/>
+                      <a:ext cx="5760720" cy="3550920"/>
+                    </a:xfrm>
+                    <a:prstGeom prst="rect">
+                      <a:avLst/>
+                    </a:prstGeom>
+                  </pic:spPr>
+                </pic:pic>
+              </a:graphicData>
+            </a:graphic>
+          </wp:inline>
+        </w:drawing>
+      </w:r>
+    </w:p>
+    <w:p>
+      <w:pPr>
+        <w:pStyle w:val="NrNagwek2"/>
+      </w:pPr>
+      <w:r>
+        <w:t>Menu użytkownika</w:t>
+      </w:r>
+    </w:p>
+    <w:p>
+      <w:pPr>
+        <w:pStyle w:val="NrNagwek1"/>
+      </w:pPr>
+      <w:r>
+        <w:t>Funkcjonalności systemu</w:t>
+      </w:r>
+      <w:r>
+        <w:t xml:space="preserve"> </w:t>
       </w:r>
       <w:bookmarkEnd w:id="6"/>
     </w:p>
@@ -2862,7 +3377,7 @@
       </w:pPr>
       <w:bookmarkStart w:id="7" w:name="_Toc468799040"/>
       <w:r>
-        <w:t>Sekcja poziomu 1</w:t>
+        <w:t>Rejestracja nowych użytkowników</w:t>
       </w:r>
       <w:bookmarkEnd w:id="7"/>
     </w:p>
@@ -2870,380 +3385,94 @@
       <w:pPr>
         <w:pStyle w:val="Tekstwiodcy"/>
       </w:pPr>
-      <w:proofErr w:type="spellStart"/>
-      <w:r>
-        <w:t>Lorem</w:t>
-      </w:r>
-      <w:proofErr w:type="spellEnd"/>
+      <w:r>
+        <w:t>Każda osoba odwiedzająca s</w:t>
+      </w:r>
+      <w:r>
+        <w:t>t</w:t>
+      </w:r>
+      <w:r>
+        <w:t>ronę systemu może założyć własne konto użytkownika</w:t>
+      </w:r>
+      <w:r>
+        <w:t>.</w:t>
+      </w:r>
+      <w:r>
+        <w:t xml:space="preserve"> Konieczne jest w tym celu podanie adresu email oraz hasła zgodnego z polityką haseł.</w:t>
+      </w:r>
       <w:r>
         <w:t xml:space="preserve"> </w:t>
       </w:r>
-      <w:proofErr w:type="spellStart"/>
-      <w:r>
-        <w:t>ipsum</w:t>
-      </w:r>
-      <w:proofErr w:type="spellEnd"/>
-      <w:r>
-        <w:t xml:space="preserve"> </w:t>
-      </w:r>
-      <w:proofErr w:type="spellStart"/>
-      <w:r>
-        <w:t>dolor</w:t>
-      </w:r>
-      <w:proofErr w:type="spellEnd"/>
-      <w:r>
-        <w:t xml:space="preserve"> sit </w:t>
-      </w:r>
-      <w:proofErr w:type="spellStart"/>
-      <w:r>
-        <w:t>amet</w:t>
-      </w:r>
-      <w:proofErr w:type="spellEnd"/>
-      <w:r>
-        <w:t xml:space="preserve">, </w:t>
-      </w:r>
-      <w:proofErr w:type="spellStart"/>
-      <w:r>
-        <w:t>consectetur</w:t>
-      </w:r>
-      <w:proofErr w:type="spellEnd"/>
-      <w:r>
-        <w:t xml:space="preserve"> </w:t>
-      </w:r>
-      <w:proofErr w:type="spellStart"/>
-      <w:r>
-        <w:t>adipiscing</w:t>
-      </w:r>
-      <w:proofErr w:type="spellEnd"/>
-      <w:r>
-        <w:t xml:space="preserve"> elit. </w:t>
-      </w:r>
-      <w:proofErr w:type="spellStart"/>
-      <w:r>
-        <w:t>Mauris</w:t>
-      </w:r>
-      <w:proofErr w:type="spellEnd"/>
-      <w:r>
-        <w:t xml:space="preserve"> id </w:t>
-      </w:r>
-      <w:proofErr w:type="spellStart"/>
-      <w:r>
-        <w:t>dapibus</w:t>
-      </w:r>
-      <w:proofErr w:type="spellEnd"/>
-      <w:r>
-        <w:t xml:space="preserve"> </w:t>
-      </w:r>
-      <w:proofErr w:type="spellStart"/>
-      <w:r>
-        <w:t>enim</w:t>
-      </w:r>
-      <w:proofErr w:type="spellEnd"/>
-      <w:r>
-        <w:t xml:space="preserve">. </w:t>
-      </w:r>
-      <w:proofErr w:type="spellStart"/>
-      <w:r>
-        <w:t>Etiam</w:t>
-      </w:r>
-      <w:proofErr w:type="spellEnd"/>
-      <w:r>
-        <w:t xml:space="preserve"> </w:t>
-      </w:r>
-      <w:proofErr w:type="spellStart"/>
-      <w:r>
-        <w:t>lobortis</w:t>
-      </w:r>
-      <w:proofErr w:type="spellEnd"/>
-      <w:r>
-        <w:t xml:space="preserve"> </w:t>
-      </w:r>
-      <w:proofErr w:type="spellStart"/>
-      <w:r>
-        <w:t>pulvinar</w:t>
-      </w:r>
-      <w:proofErr w:type="spellEnd"/>
-      <w:r>
-        <w:t xml:space="preserve"> </w:t>
-      </w:r>
-      <w:proofErr w:type="spellStart"/>
-      <w:r>
-        <w:t>enim</w:t>
-      </w:r>
-      <w:proofErr w:type="spellEnd"/>
-      <w:r>
-        <w:t xml:space="preserve"> in </w:t>
-      </w:r>
-      <w:proofErr w:type="spellStart"/>
-      <w:r>
-        <w:t>maximus</w:t>
-      </w:r>
-      <w:proofErr w:type="spellEnd"/>
-      <w:r>
-        <w:t>.</w:t>
-      </w:r>
-    </w:p>
-    <w:p>
-      <w:pPr>
-        <w:pStyle w:val="NrNagwek3"/>
-      </w:pPr>
-      <w:bookmarkStart w:id="8" w:name="_Toc468799041"/>
-      <w:r>
-        <w:t>Sekcja poziomu 2</w:t>
-      </w:r>
-      <w:bookmarkEnd w:id="8"/>
+      <w:r>
+        <w:t>Tak zarejestrowane konto u</w:t>
+      </w:r>
+      <w:r>
+        <w:t xml:space="preserve">prawnia do korzystania z systemu z rolą użytkownika. </w:t>
+      </w:r>
     </w:p>
     <w:p>
       <w:pPr>
         <w:pStyle w:val="Tekstwiodcy"/>
-      </w:pPr>
-      <w:proofErr w:type="spellStart"/>
-      <w:r>
-        <w:t>Lorem</w:t>
-      </w:r>
-      <w:proofErr w:type="spellEnd"/>
-      <w:r>
-        <w:t xml:space="preserve"> </w:t>
-      </w:r>
-      <w:proofErr w:type="spellStart"/>
-      <w:r>
-        <w:t>ipsum</w:t>
-      </w:r>
-      <w:proofErr w:type="spellEnd"/>
-      <w:r>
-        <w:t xml:space="preserve"> </w:t>
-      </w:r>
-      <w:proofErr w:type="spellStart"/>
-      <w:r>
-        <w:t>dolor</w:t>
-      </w:r>
-      <w:proofErr w:type="spellEnd"/>
-      <w:r>
-        <w:t xml:space="preserve"> sit </w:t>
-      </w:r>
-      <w:proofErr w:type="spellStart"/>
-      <w:r>
-        <w:t>amet</w:t>
-      </w:r>
-      <w:proofErr w:type="spellEnd"/>
-      <w:r>
-        <w:t xml:space="preserve">, </w:t>
-      </w:r>
-      <w:proofErr w:type="spellStart"/>
-      <w:r>
-        <w:t>consectetur</w:t>
-      </w:r>
-      <w:proofErr w:type="spellEnd"/>
-      <w:r>
-        <w:t xml:space="preserve"> </w:t>
-      </w:r>
-      <w:proofErr w:type="spellStart"/>
-      <w:r>
-        <w:t>adipiscing</w:t>
-      </w:r>
-      <w:proofErr w:type="spellEnd"/>
-      <w:r>
-        <w:t xml:space="preserve"> elit. </w:t>
-      </w:r>
-      <w:proofErr w:type="spellStart"/>
-      <w:r>
-        <w:t>Mauris</w:t>
-      </w:r>
-      <w:proofErr w:type="spellEnd"/>
-      <w:r>
-        <w:t xml:space="preserve"> id </w:t>
-      </w:r>
-      <w:proofErr w:type="spellStart"/>
-      <w:r>
-        <w:t>dapibus</w:t>
-      </w:r>
-      <w:proofErr w:type="spellEnd"/>
-      <w:r>
-        <w:t xml:space="preserve"> </w:t>
-      </w:r>
-      <w:proofErr w:type="spellStart"/>
-      <w:r>
-        <w:t>enim</w:t>
-      </w:r>
-      <w:proofErr w:type="spellEnd"/>
-      <w:r>
-        <w:t xml:space="preserve">. </w:t>
-      </w:r>
-      <w:proofErr w:type="spellStart"/>
-      <w:r>
-        <w:t>Etiam</w:t>
-      </w:r>
-      <w:proofErr w:type="spellEnd"/>
-      <w:r>
-        <w:t xml:space="preserve"> </w:t>
-      </w:r>
-      <w:proofErr w:type="spellStart"/>
-      <w:r>
-        <w:t>lobortis</w:t>
-      </w:r>
-      <w:proofErr w:type="spellEnd"/>
-      <w:r>
-        <w:t xml:space="preserve"> </w:t>
-      </w:r>
-      <w:proofErr w:type="spellStart"/>
-      <w:r>
-        <w:t>pulvinar</w:t>
-      </w:r>
-      <w:proofErr w:type="spellEnd"/>
-      <w:r>
-        <w:t xml:space="preserve"> </w:t>
-      </w:r>
-      <w:proofErr w:type="spellStart"/>
-      <w:r>
-        <w:t>enim</w:t>
-      </w:r>
-      <w:proofErr w:type="spellEnd"/>
-      <w:r>
-        <w:t xml:space="preserve"> in </w:t>
-      </w:r>
-      <w:proofErr w:type="spellStart"/>
-      <w:r>
-        <w:t>maximus</w:t>
-      </w:r>
-      <w:proofErr w:type="spellEnd"/>
-      <w:r>
-        <w:t>.</w:t>
-      </w:r>
-    </w:p>
-    <w:p>
-      <w:pPr>
-        <w:pStyle w:val="NrNagwek4"/>
-      </w:pPr>
-      <w:r>
-        <w:t>Sekcja poziomu 3</w:t>
-      </w:r>
-    </w:p>
-    <w:p>
-      <w:pPr>
-        <w:pStyle w:val="Tekstwiodcy"/>
-      </w:pPr>
-      <w:proofErr w:type="spellStart"/>
-      <w:r>
-        <w:t>Lorem</w:t>
-      </w:r>
-      <w:proofErr w:type="spellEnd"/>
-      <w:r>
-        <w:t xml:space="preserve"> </w:t>
-      </w:r>
-      <w:proofErr w:type="spellStart"/>
-      <w:r>
-        <w:t>ipsum</w:t>
-      </w:r>
-      <w:proofErr w:type="spellEnd"/>
-      <w:r>
-        <w:t xml:space="preserve"> </w:t>
-      </w:r>
-      <w:proofErr w:type="spellStart"/>
-      <w:r>
-        <w:t>dolor</w:t>
-      </w:r>
-      <w:proofErr w:type="spellEnd"/>
-      <w:r>
-        <w:t xml:space="preserve"> sit </w:t>
-      </w:r>
-      <w:proofErr w:type="spellStart"/>
-      <w:r>
-        <w:t>amet</w:t>
-      </w:r>
-      <w:proofErr w:type="spellEnd"/>
-      <w:r>
-        <w:t xml:space="preserve">, </w:t>
-      </w:r>
-      <w:proofErr w:type="spellStart"/>
-      <w:r>
-        <w:t>consectetur</w:t>
-      </w:r>
-      <w:proofErr w:type="spellEnd"/>
-      <w:r>
-        <w:t xml:space="preserve"> </w:t>
-      </w:r>
-      <w:proofErr w:type="spellStart"/>
-      <w:r>
-        <w:t>adipiscing</w:t>
-      </w:r>
-      <w:proofErr w:type="spellEnd"/>
-      <w:r>
-        <w:t xml:space="preserve"> elit. </w:t>
-      </w:r>
-      <w:proofErr w:type="spellStart"/>
-      <w:r>
-        <w:t>Mauris</w:t>
-      </w:r>
-      <w:proofErr w:type="spellEnd"/>
-      <w:r>
-        <w:t xml:space="preserve"> id </w:t>
-      </w:r>
-      <w:proofErr w:type="spellStart"/>
-      <w:r>
-        <w:t>dapibus</w:t>
-      </w:r>
-      <w:proofErr w:type="spellEnd"/>
-      <w:r>
-        <w:t xml:space="preserve"> </w:t>
-      </w:r>
-      <w:proofErr w:type="spellStart"/>
-      <w:r>
-        <w:t>enim</w:t>
-      </w:r>
-      <w:proofErr w:type="spellEnd"/>
-      <w:r>
-        <w:t xml:space="preserve">. </w:t>
-      </w:r>
-      <w:proofErr w:type="spellStart"/>
-      <w:r>
-        <w:t>Etiam</w:t>
-      </w:r>
-      <w:proofErr w:type="spellEnd"/>
-      <w:r>
-        <w:t xml:space="preserve"> </w:t>
-      </w:r>
-      <w:proofErr w:type="spellStart"/>
-      <w:r>
-        <w:t>lobortis</w:t>
-      </w:r>
-      <w:proofErr w:type="spellEnd"/>
-      <w:r>
-        <w:t xml:space="preserve"> </w:t>
-      </w:r>
-      <w:proofErr w:type="spellStart"/>
-      <w:r>
-        <w:t>pulvinar</w:t>
-      </w:r>
-      <w:proofErr w:type="spellEnd"/>
-      <w:r>
-        <w:t xml:space="preserve"> </w:t>
-      </w:r>
-      <w:proofErr w:type="spellStart"/>
-      <w:r>
-        <w:t>enim</w:t>
-      </w:r>
-      <w:proofErr w:type="spellEnd"/>
-      <w:r>
-        <w:t xml:space="preserve"> in </w:t>
-      </w:r>
-      <w:proofErr w:type="spellStart"/>
-      <w:r>
-        <w:t>maximus</w:t>
-      </w:r>
-      <w:proofErr w:type="spellEnd"/>
-      <w:r>
-        <w:t>.</w:t>
+        <w:keepNext/>
+        <w:jc w:val="center"/>
+      </w:pPr>
+      <w:r>
+        <w:rPr>
+          <w:noProof/>
+        </w:rPr>
+        <w:lastRenderedPageBreak/>
+        <w:drawing>
+          <wp:inline distT="0" distB="0" distL="0" distR="0">
+            <wp:extent cx="5760720" cy="3177540"/>
+            <wp:effectExtent l="0" t="0" r="0" b="0"/>
+            <wp:docPr id="1" name="Obraz 1"/>
+            <wp:cNvGraphicFramePr>
+              <a:graphicFrameLocks xmlns:a="http://schemas.openxmlformats.org/drawingml/2006/main" noChangeAspect="1"/>
+            </wp:cNvGraphicFramePr>
+            <a:graphic xmlns:a="http://schemas.openxmlformats.org/drawingml/2006/main">
+              <a:graphicData uri="http://schemas.openxmlformats.org/drawingml/2006/picture">
+                <pic:pic xmlns:pic="http://schemas.openxmlformats.org/drawingml/2006/picture">
+                  <pic:nvPicPr>
+                    <pic:cNvPr id="1" name="rejestracja.PNG"/>
+                    <pic:cNvPicPr/>
+                  </pic:nvPicPr>
+                  <pic:blipFill>
+                    <a:blip r:embed="rId15" cstate="print">
+                      <a:extLst>
+                        <a:ext uri="{28A0092B-C50C-407E-A947-70E740481C1C}">
+                          <a14:useLocalDpi xmlns:a14="http://schemas.microsoft.com/office/drawing/2010/main" val="0"/>
+                        </a:ext>
+                      </a:extLst>
+                    </a:blip>
+                    <a:stretch>
+                      <a:fillRect/>
+                    </a:stretch>
+                  </pic:blipFill>
+                  <pic:spPr>
+                    <a:xfrm>
+                      <a:off x="0" y="0"/>
+                      <a:ext cx="5760720" cy="3177540"/>
+                    </a:xfrm>
+                    <a:prstGeom prst="rect">
+                      <a:avLst/>
+                    </a:prstGeom>
+                  </pic:spPr>
+                </pic:pic>
+              </a:graphicData>
+            </a:graphic>
+          </wp:inline>
+        </w:drawing>
       </w:r>
     </w:p>
     <w:p>
       <w:pPr>
         <w:pStyle w:val="Legenda"/>
-      </w:pPr>
-      <w:bookmarkStart w:id="9" w:name="_Toc465685652"/>
-      <w:r>
-        <w:t xml:space="preserve">Tab. </w:t>
-      </w:r>
-      <w:fldSimple w:instr=" SEQ Tab. \* ARABIC ">
+        <w:jc w:val="center"/>
+      </w:pPr>
+      <w:r>
+        <w:t xml:space="preserve">Rysunek </w:t>
+      </w:r>
+      <w:fldSimple w:instr=" SEQ Rysunek \* ARABIC ">
         <w:r>
           <w:rPr>
             <w:noProof/>
@@ -3252,291 +3481,150 @@
         </w:r>
       </w:fldSimple>
       <w:r>
-        <w:t>. Przykład podpisu tabeli</w:t>
+        <w:t xml:space="preserve"> Rejestracja użytkowników</w:t>
+      </w:r>
+    </w:p>
+    <w:p>
+      <w:pPr>
+        <w:pStyle w:val="NrNagwek2"/>
+      </w:pPr>
+      <w:bookmarkStart w:id="8" w:name="_Toc468799042"/>
+      <w:r>
+        <w:lastRenderedPageBreak/>
+        <w:t>Logowanie do systemu</w:t>
+      </w:r>
+      <w:bookmarkEnd w:id="8"/>
+    </w:p>
+    <w:p>
+      <w:pPr>
+        <w:pStyle w:val="NrNagwek1"/>
+        <w:numPr>
+          <w:ilvl w:val="0"/>
+          <w:numId w:val="0"/>
+        </w:numPr>
+        <w:spacing w:after="0" w:line="360" w:lineRule="auto"/>
+        <w:ind w:firstLine="425"/>
+        <w:jc w:val="both"/>
+        <w:rPr>
+          <w:b w:val="0"/>
+          <w:sz w:val="24"/>
+          <w:szCs w:val="24"/>
+        </w:rPr>
+      </w:pPr>
+      <w:r>
+        <w:rPr>
+          <w:b w:val="0"/>
+          <w:sz w:val="24"/>
+          <w:szCs w:val="24"/>
+        </w:rPr>
+        <w:tab/>
+      </w:r>
+      <w:r>
+        <w:rPr>
+          <w:b w:val="0"/>
+          <w:sz w:val="24"/>
+          <w:szCs w:val="24"/>
+        </w:rPr>
+        <w:t xml:space="preserve">Osoby posiadające </w:t>
+      </w:r>
+      <w:r>
+        <w:rPr>
+          <w:b w:val="0"/>
+          <w:sz w:val="24"/>
+          <w:szCs w:val="24"/>
+        </w:rPr>
+        <w:t xml:space="preserve">już </w:t>
+      </w:r>
+      <w:r>
+        <w:rPr>
+          <w:b w:val="0"/>
+          <w:sz w:val="24"/>
+          <w:szCs w:val="24"/>
+        </w:rPr>
+        <w:t>konta w systemie po odwiedzeniu jego strony mogą się na nie zalogować przy użyciu adresu email oraz hasła.</w:t>
+      </w:r>
+      <w:r>
+        <w:rPr>
+          <w:b w:val="0"/>
+          <w:sz w:val="24"/>
+          <w:szCs w:val="24"/>
+        </w:rPr>
+        <w:t xml:space="preserve"> </w:t>
+      </w:r>
+    </w:p>
+    <w:p>
+      <w:pPr>
+        <w:pStyle w:val="NrNagwek1"/>
+        <w:numPr>
+          <w:ilvl w:val="0"/>
+          <w:numId w:val="0"/>
+        </w:numPr>
+        <w:jc w:val="center"/>
+        <w:rPr>
+          <w:b w:val="0"/>
+          <w:sz w:val="24"/>
+          <w:szCs w:val="24"/>
+        </w:rPr>
+      </w:pPr>
+      <w:r>
+        <w:rPr>
+          <w:b w:val="0"/>
+          <w:noProof/>
+          <w:sz w:val="24"/>
+          <w:szCs w:val="24"/>
+        </w:rPr>
+        <w:drawing>
+          <wp:inline distT="0" distB="0" distL="0" distR="0">
+            <wp:extent cx="5760720" cy="3078480"/>
+            <wp:effectExtent l="0" t="0" r="0" b="0"/>
+            <wp:docPr id="2" name="Obraz 2"/>
+            <wp:cNvGraphicFramePr>
+              <a:graphicFrameLocks xmlns:a="http://schemas.openxmlformats.org/drawingml/2006/main" noChangeAspect="1"/>
+            </wp:cNvGraphicFramePr>
+            <a:graphic xmlns:a="http://schemas.openxmlformats.org/drawingml/2006/main">
+              <a:graphicData uri="http://schemas.openxmlformats.org/drawingml/2006/picture">
+                <pic:pic xmlns:pic="http://schemas.openxmlformats.org/drawingml/2006/picture">
+                  <pic:nvPicPr>
+                    <pic:cNvPr id="2" name="logowanie.PNG"/>
+                    <pic:cNvPicPr/>
+                  </pic:nvPicPr>
+                  <pic:blipFill>
+                    <a:blip r:embed="rId16" cstate="print">
+                      <a:extLst>
+                        <a:ext uri="{28A0092B-C50C-407E-A947-70E740481C1C}">
+                          <a14:useLocalDpi xmlns:a14="http://schemas.microsoft.com/office/drawing/2010/main" val="0"/>
+                        </a:ext>
+                      </a:extLst>
+                    </a:blip>
+                    <a:stretch>
+                      <a:fillRect/>
+                    </a:stretch>
+                  </pic:blipFill>
+                  <pic:spPr>
+                    <a:xfrm>
+                      <a:off x="0" y="0"/>
+                      <a:ext cx="5760720" cy="3078480"/>
+                    </a:xfrm>
+                    <a:prstGeom prst="rect">
+                      <a:avLst/>
+                    </a:prstGeom>
+                  </pic:spPr>
+                </pic:pic>
+              </a:graphicData>
+            </a:graphic>
+          </wp:inline>
+        </w:drawing>
+      </w:r>
+    </w:p>
+    <w:p>
+      <w:pPr>
+        <w:pStyle w:val="NrNagwek3"/>
+      </w:pPr>
+      <w:bookmarkStart w:id="9" w:name="_Toc468799043"/>
+      <w:r>
+        <w:t>Kolejna sekcja poziomu 2</w:t>
       </w:r>
       <w:bookmarkEnd w:id="9"/>
-    </w:p>
-    <w:tbl>
-      <w:tblPr>
-        <w:tblStyle w:val="Tabela-Siatka"/>
-        <w:tblW w:w="0" w:type="auto"/>
-        <w:tblLook w:val="04A0" w:firstRow="1" w:lastRow="0" w:firstColumn="1" w:lastColumn="0" w:noHBand="0" w:noVBand="1"/>
-      </w:tblPr>
-      <w:tblGrid>
-        <w:gridCol w:w="1842"/>
-        <w:gridCol w:w="1842"/>
-        <w:gridCol w:w="1842"/>
-        <w:gridCol w:w="1843"/>
-        <w:gridCol w:w="1843"/>
-      </w:tblGrid>
-      <w:tr>
-        <w:tc>
-          <w:tcPr>
-            <w:tcW w:w="1842" w:type="dxa"/>
-          </w:tcPr>
-          <w:p/>
-        </w:tc>
-        <w:tc>
-          <w:tcPr>
-            <w:tcW w:w="1842" w:type="dxa"/>
-          </w:tcPr>
-          <w:p/>
-        </w:tc>
-        <w:tc>
-          <w:tcPr>
-            <w:tcW w:w="1842" w:type="dxa"/>
-          </w:tcPr>
-          <w:p/>
-        </w:tc>
-        <w:tc>
-          <w:tcPr>
-            <w:tcW w:w="1843" w:type="dxa"/>
-          </w:tcPr>
-          <w:p/>
-        </w:tc>
-        <w:tc>
-          <w:tcPr>
-            <w:tcW w:w="1843" w:type="dxa"/>
-          </w:tcPr>
-          <w:p/>
-        </w:tc>
-      </w:tr>
-      <w:tr>
-        <w:tc>
-          <w:tcPr>
-            <w:tcW w:w="1842" w:type="dxa"/>
-          </w:tcPr>
-          <w:p/>
-        </w:tc>
-        <w:tc>
-          <w:tcPr>
-            <w:tcW w:w="1842" w:type="dxa"/>
-          </w:tcPr>
-          <w:p/>
-        </w:tc>
-        <w:tc>
-          <w:tcPr>
-            <w:tcW w:w="1842" w:type="dxa"/>
-          </w:tcPr>
-          <w:p/>
-        </w:tc>
-        <w:tc>
-          <w:tcPr>
-            <w:tcW w:w="1843" w:type="dxa"/>
-          </w:tcPr>
-          <w:p/>
-        </w:tc>
-        <w:tc>
-          <w:tcPr>
-            <w:tcW w:w="1843" w:type="dxa"/>
-          </w:tcPr>
-          <w:p/>
-        </w:tc>
-      </w:tr>
-      <w:tr>
-        <w:tc>
-          <w:tcPr>
-            <w:tcW w:w="1842" w:type="dxa"/>
-          </w:tcPr>
-          <w:p/>
-        </w:tc>
-        <w:tc>
-          <w:tcPr>
-            <w:tcW w:w="1842" w:type="dxa"/>
-          </w:tcPr>
-          <w:p/>
-        </w:tc>
-        <w:tc>
-          <w:tcPr>
-            <w:tcW w:w="1842" w:type="dxa"/>
-          </w:tcPr>
-          <w:p/>
-        </w:tc>
-        <w:tc>
-          <w:tcPr>
-            <w:tcW w:w="1843" w:type="dxa"/>
-          </w:tcPr>
-          <w:p/>
-        </w:tc>
-        <w:tc>
-          <w:tcPr>
-            <w:tcW w:w="1843" w:type="dxa"/>
-          </w:tcPr>
-          <w:p/>
-        </w:tc>
-      </w:tr>
-      <w:tr>
-        <w:tc>
-          <w:tcPr>
-            <w:tcW w:w="1842" w:type="dxa"/>
-          </w:tcPr>
-          <w:p/>
-        </w:tc>
-        <w:tc>
-          <w:tcPr>
-            <w:tcW w:w="1842" w:type="dxa"/>
-          </w:tcPr>
-          <w:p/>
-        </w:tc>
-        <w:tc>
-          <w:tcPr>
-            <w:tcW w:w="1842" w:type="dxa"/>
-          </w:tcPr>
-          <w:p/>
-        </w:tc>
-        <w:tc>
-          <w:tcPr>
-            <w:tcW w:w="1843" w:type="dxa"/>
-          </w:tcPr>
-          <w:p/>
-        </w:tc>
-        <w:tc>
-          <w:tcPr>
-            <w:tcW w:w="1843" w:type="dxa"/>
-          </w:tcPr>
-          <w:p/>
-        </w:tc>
-      </w:tr>
-    </w:tbl>
-    <w:p>
-      <w:pPr>
-        <w:pStyle w:val="Tekstwiodcy"/>
-      </w:pPr>
-      <w:proofErr w:type="spellStart"/>
-      <w:r>
-        <w:t>Lorem</w:t>
-      </w:r>
-      <w:proofErr w:type="spellEnd"/>
-      <w:r>
-        <w:t xml:space="preserve"> </w:t>
-      </w:r>
-      <w:proofErr w:type="spellStart"/>
-      <w:r>
-        <w:t>ipsum</w:t>
-      </w:r>
-      <w:proofErr w:type="spellEnd"/>
-      <w:r>
-        <w:t xml:space="preserve"> </w:t>
-      </w:r>
-      <w:proofErr w:type="spellStart"/>
-      <w:r>
-        <w:t>dolor</w:t>
-      </w:r>
-      <w:proofErr w:type="spellEnd"/>
-      <w:r>
-        <w:t xml:space="preserve"> sit </w:t>
-      </w:r>
-      <w:proofErr w:type="spellStart"/>
-      <w:r>
-        <w:t>amet</w:t>
-      </w:r>
-      <w:proofErr w:type="spellEnd"/>
-      <w:r>
-        <w:t xml:space="preserve">, </w:t>
-      </w:r>
-      <w:proofErr w:type="spellStart"/>
-      <w:r>
-        <w:t>consectetur</w:t>
-      </w:r>
-      <w:proofErr w:type="spellEnd"/>
-      <w:r>
-        <w:t xml:space="preserve"> </w:t>
-      </w:r>
-      <w:proofErr w:type="spellStart"/>
-      <w:r>
-        <w:t>adipiscing</w:t>
-      </w:r>
-      <w:proofErr w:type="spellEnd"/>
-      <w:r>
-        <w:t xml:space="preserve"> elit. </w:t>
-      </w:r>
-      <w:proofErr w:type="spellStart"/>
-      <w:r>
-        <w:t>Mauris</w:t>
-      </w:r>
-      <w:proofErr w:type="spellEnd"/>
-      <w:r>
-        <w:t xml:space="preserve"> id </w:t>
-      </w:r>
-      <w:proofErr w:type="spellStart"/>
-      <w:r>
-        <w:t>dapibus</w:t>
-      </w:r>
-      <w:proofErr w:type="spellEnd"/>
-      <w:r>
-        <w:t xml:space="preserve"> </w:t>
-      </w:r>
-      <w:proofErr w:type="spellStart"/>
-      <w:r>
-        <w:t>enim</w:t>
-      </w:r>
-      <w:proofErr w:type="spellEnd"/>
-      <w:r>
-        <w:t xml:space="preserve">. </w:t>
-      </w:r>
-      <w:proofErr w:type="spellStart"/>
-      <w:r>
-        <w:t>Etiam</w:t>
-      </w:r>
-      <w:proofErr w:type="spellEnd"/>
-      <w:r>
-        <w:t xml:space="preserve"> </w:t>
-      </w:r>
-      <w:proofErr w:type="spellStart"/>
-      <w:r>
-        <w:t>lobortis</w:t>
-      </w:r>
-      <w:proofErr w:type="spellEnd"/>
-      <w:r>
-        <w:t xml:space="preserve"> </w:t>
-      </w:r>
-      <w:proofErr w:type="spellStart"/>
-      <w:r>
-        <w:t>pulvinar</w:t>
-      </w:r>
-      <w:proofErr w:type="spellEnd"/>
-      <w:r>
-        <w:t xml:space="preserve"> </w:t>
-      </w:r>
-      <w:proofErr w:type="spellStart"/>
-      <w:r>
-        <w:t>enim</w:t>
-      </w:r>
-      <w:proofErr w:type="spellEnd"/>
-      <w:r>
-        <w:t xml:space="preserve"> in </w:t>
-      </w:r>
-      <w:proofErr w:type="spellStart"/>
-      <w:r>
-        <w:t>maximus</w:t>
-      </w:r>
-      <w:proofErr w:type="spellEnd"/>
-      <w:r>
-        <w:t>.</w:t>
-      </w:r>
-    </w:p>
-    <w:p>
-      <w:pPr>
-        <w:pStyle w:val="NrNagwek2"/>
-      </w:pPr>
-      <w:bookmarkStart w:id="10" w:name="_Toc468799042"/>
-      <w:r>
-        <w:t>Kolejn</w:t>
-      </w:r>
-      <w:r>
-        <w:t>a sekcja poziomu 1</w:t>
-      </w:r>
-      <w:bookmarkEnd w:id="10"/>
-    </w:p>
-    <w:p>
-      <w:pPr>
-        <w:pStyle w:val="NrNagwek3"/>
-      </w:pPr>
-      <w:bookmarkStart w:id="11" w:name="_Toc468799043"/>
-      <w:r>
-        <w:t>Kolejna sekcja poziomu 2</w:t>
-      </w:r>
-      <w:bookmarkEnd w:id="11"/>
     </w:p>
     <w:p>
       <w:pPr>
@@ -3676,7 +3764,7 @@
       <w:pPr>
         <w:pStyle w:val="Legendarysunek"/>
       </w:pPr>
-      <w:bookmarkStart w:id="12" w:name="_Toc465685478"/>
+      <w:bookmarkStart w:id="10" w:name="_Toc465685478"/>
       <w:r>
         <w:t xml:space="preserve">Rys. </w:t>
       </w:r>
@@ -3691,7 +3779,7 @@
       <w:r>
         <w:t>. Przykład podpisu rysunku</w:t>
       </w:r>
-      <w:bookmarkEnd w:id="12"/>
+      <w:bookmarkEnd w:id="10"/>
     </w:p>
     <w:p>
       <w:pPr>
@@ -3699,7 +3787,6 @@
       </w:pPr>
       <w:proofErr w:type="spellStart"/>
       <w:r>
-        <w:lastRenderedPageBreak/>
         <w:t>Lorem</w:t>
       </w:r>
       <w:proofErr w:type="spellEnd"/>
@@ -3815,7 +3902,7 @@
       <w:pPr>
         <w:pStyle w:val="Legenda"/>
       </w:pPr>
-      <w:bookmarkStart w:id="13" w:name="_Toc465685644"/>
+      <w:bookmarkStart w:id="11" w:name="_Toc465685644"/>
       <w:r>
         <w:t xml:space="preserve">Listing. </w:t>
       </w:r>
@@ -3839,7 +3926,7 @@
       <w:r>
         <w:t xml:space="preserve"> HTTP</w:t>
       </w:r>
-      <w:bookmarkEnd w:id="13"/>
+      <w:bookmarkEnd w:id="11"/>
     </w:p>
     <w:p>
       <w:pPr>
@@ -4007,6 +4094,7 @@
         <w:rPr>
           <w:lang w:val="en-US"/>
         </w:rPr>
+        <w:lastRenderedPageBreak/>
         <w:t xml:space="preserve">Accept -Language: </w:t>
       </w:r>
       <w:proofErr w:type="spellStart"/>
@@ -4212,17 +4300,1753 @@
     </w:p>
     <w:p>
       <w:pPr>
-        <w:spacing w:after="200" w:line="276" w:lineRule="auto"/>
+        <w:pStyle w:val="NrNagwek2"/>
+      </w:pPr>
+      <w:r>
+        <w:t>Formularz kontaktowy</w:t>
+      </w:r>
+    </w:p>
+    <w:p>
+      <w:pPr>
+        <w:pStyle w:val="NrNagwek2"/>
+        <w:numPr>
+          <w:ilvl w:val="0"/>
+          <w:numId w:val="0"/>
+        </w:numPr>
+        <w:spacing w:before="0" w:after="0" w:line="360" w:lineRule="auto"/>
+        <w:ind w:firstLine="425"/>
+        <w:rPr>
+          <w:b w:val="0"/>
+          <w:sz w:val="24"/>
+          <w:szCs w:val="24"/>
+        </w:rPr>
+      </w:pPr>
+      <w:r>
+        <w:rPr>
+          <w:b w:val="0"/>
+          <w:sz w:val="24"/>
+          <w:szCs w:val="24"/>
+        </w:rPr>
+        <w:tab/>
+      </w:r>
+      <w:r>
+        <w:rPr>
+          <w:b w:val="0"/>
+          <w:sz w:val="24"/>
+          <w:szCs w:val="24"/>
+        </w:rPr>
+        <w:t>Sys</w:t>
+      </w:r>
+      <w:r>
+        <w:rPr>
+          <w:b w:val="0"/>
+          <w:sz w:val="24"/>
+          <w:szCs w:val="24"/>
+        </w:rPr>
+        <w:t>tem został wyposażony w formularz kontaktowy umożliwiający wysyłanie zapytań do kliniki bezpośrednio ze strony serwisu.</w:t>
+      </w:r>
+      <w:r>
+        <w:rPr>
+          <w:b w:val="0"/>
+          <w:sz w:val="24"/>
+          <w:szCs w:val="24"/>
+        </w:rPr>
+        <w:t xml:space="preserve"> Każda osoba odwiedzająca jego stronę może zadać klinice dowolne intrygujące ją pytanie.</w:t>
+      </w:r>
+    </w:p>
+    <w:p>
+      <w:pPr>
+        <w:pStyle w:val="NrNagwek2"/>
+        <w:numPr>
+          <w:ilvl w:val="0"/>
+          <w:numId w:val="0"/>
+        </w:numPr>
+        <w:spacing w:before="0" w:after="0"/>
+        <w:jc w:val="center"/>
+        <w:rPr>
+          <w:szCs w:val="34"/>
+          <w:lang w:val="en-US"/>
+        </w:rPr>
+      </w:pPr>
+      <w:r>
+        <w:rPr>
+          <w:noProof/>
+          <w:szCs w:val="34"/>
+          <w:lang w:val="en-US"/>
+        </w:rPr>
+        <w:drawing>
+          <wp:inline distT="0" distB="0" distL="0" distR="0">
+            <wp:extent cx="5760720" cy="3497580"/>
+            <wp:effectExtent l="0" t="0" r="0" b="0"/>
+            <wp:docPr id="3" name="Obraz 3"/>
+            <wp:cNvGraphicFramePr>
+              <a:graphicFrameLocks xmlns:a="http://schemas.openxmlformats.org/drawingml/2006/main" noChangeAspect="1"/>
+            </wp:cNvGraphicFramePr>
+            <a:graphic xmlns:a="http://schemas.openxmlformats.org/drawingml/2006/main">
+              <a:graphicData uri="http://schemas.openxmlformats.org/drawingml/2006/picture">
+                <pic:pic xmlns:pic="http://schemas.openxmlformats.org/drawingml/2006/picture">
+                  <pic:nvPicPr>
+                    <pic:cNvPr id="3" name="kontakt.PNG"/>
+                    <pic:cNvPicPr/>
+                  </pic:nvPicPr>
+                  <pic:blipFill>
+                    <a:blip r:embed="rId17" cstate="print">
+                      <a:extLst>
+                        <a:ext uri="{28A0092B-C50C-407E-A947-70E740481C1C}">
+                          <a14:useLocalDpi xmlns:a14="http://schemas.microsoft.com/office/drawing/2010/main" val="0"/>
+                        </a:ext>
+                      </a:extLst>
+                    </a:blip>
+                    <a:stretch>
+                      <a:fillRect/>
+                    </a:stretch>
+                  </pic:blipFill>
+                  <pic:spPr>
+                    <a:xfrm>
+                      <a:off x="0" y="0"/>
+                      <a:ext cx="5760720" cy="3497580"/>
+                    </a:xfrm>
+                    <a:prstGeom prst="rect">
+                      <a:avLst/>
+                    </a:prstGeom>
+                  </pic:spPr>
+                </pic:pic>
+              </a:graphicData>
+            </a:graphic>
+          </wp:inline>
+        </w:drawing>
+      </w:r>
+    </w:p>
+    <w:p>
+      <w:pPr>
+        <w:rPr>
+          <w:lang w:val="en-US"/>
+        </w:rPr>
+      </w:pPr>
+      <w:r>
+        <w:rPr>
+          <w:lang w:val="en-US"/>
+        </w:rPr>
+        <w:t xml:space="preserve">Aby </w:t>
+      </w:r>
+      <w:proofErr w:type="spellStart"/>
+      <w:r>
+        <w:rPr>
+          <w:lang w:val="en-US"/>
+        </w:rPr>
+        <w:t>skorzystać</w:t>
+      </w:r>
+      <w:proofErr w:type="spellEnd"/>
+      <w:r>
+        <w:rPr>
+          <w:lang w:val="en-US"/>
+        </w:rPr>
+        <w:t xml:space="preserve"> z </w:t>
+      </w:r>
+      <w:proofErr w:type="spellStart"/>
+      <w:r>
+        <w:rPr>
+          <w:lang w:val="en-US"/>
+        </w:rPr>
+        <w:t>formularza</w:t>
+      </w:r>
+      <w:proofErr w:type="spellEnd"/>
+      <w:r>
+        <w:rPr>
+          <w:lang w:val="en-US"/>
+        </w:rPr>
+        <w:t xml:space="preserve"> </w:t>
+      </w:r>
+      <w:proofErr w:type="spellStart"/>
+      <w:r>
+        <w:rPr>
+          <w:lang w:val="en-US"/>
+        </w:rPr>
+        <w:t>należy</w:t>
+      </w:r>
+      <w:proofErr w:type="spellEnd"/>
+      <w:r>
+        <w:rPr>
+          <w:lang w:val="en-US"/>
+        </w:rPr>
+        <w:t xml:space="preserve"> </w:t>
+      </w:r>
+      <w:proofErr w:type="spellStart"/>
+      <w:r>
+        <w:rPr>
+          <w:lang w:val="en-US"/>
+        </w:rPr>
+        <w:t>uzupełnić</w:t>
+      </w:r>
+      <w:proofErr w:type="spellEnd"/>
+      <w:r>
+        <w:rPr>
+          <w:lang w:val="en-US"/>
+        </w:rPr>
+        <w:t xml:space="preserve"> go </w:t>
+      </w:r>
+      <w:proofErr w:type="spellStart"/>
+      <w:r>
+        <w:rPr>
+          <w:lang w:val="en-US"/>
+        </w:rPr>
+        <w:t>poprawnymi</w:t>
+      </w:r>
+      <w:proofErr w:type="spellEnd"/>
+      <w:r>
+        <w:rPr>
+          <w:lang w:val="en-US"/>
+        </w:rPr>
+        <w:t xml:space="preserve"> </w:t>
+      </w:r>
+      <w:proofErr w:type="spellStart"/>
+      <w:r>
+        <w:rPr>
+          <w:lang w:val="en-US"/>
+        </w:rPr>
+        <w:t>danymi</w:t>
+      </w:r>
+      <w:proofErr w:type="spellEnd"/>
+      <w:r>
+        <w:rPr>
+          <w:lang w:val="en-US"/>
+        </w:rPr>
+        <w:t>.</w:t>
+      </w:r>
+      <w:r>
+        <w:rPr>
+          <w:lang w:val="en-US"/>
+        </w:rPr>
+        <w:t xml:space="preserve"> </w:t>
+      </w:r>
+      <w:proofErr w:type="spellStart"/>
+      <w:r>
+        <w:rPr>
+          <w:lang w:val="en-US"/>
+        </w:rPr>
+        <w:t>Przesłanie</w:t>
+      </w:r>
+      <w:proofErr w:type="spellEnd"/>
+      <w:r>
+        <w:rPr>
+          <w:lang w:val="en-US"/>
+        </w:rPr>
+        <w:t xml:space="preserve"> go </w:t>
+      </w:r>
+      <w:proofErr w:type="spellStart"/>
+      <w:r>
+        <w:rPr>
+          <w:lang w:val="en-US"/>
+        </w:rPr>
+        <w:t>na</w:t>
+      </w:r>
+      <w:proofErr w:type="spellEnd"/>
+      <w:r>
+        <w:rPr>
+          <w:lang w:val="en-US"/>
+        </w:rPr>
+        <w:t xml:space="preserve"> </w:t>
+      </w:r>
+      <w:proofErr w:type="spellStart"/>
+      <w:r>
+        <w:rPr>
+          <w:lang w:val="en-US"/>
+        </w:rPr>
+        <w:t>adres</w:t>
+      </w:r>
+      <w:proofErr w:type="spellEnd"/>
+      <w:r>
+        <w:rPr>
+          <w:lang w:val="en-US"/>
+        </w:rPr>
+        <w:t xml:space="preserve"> </w:t>
+      </w:r>
+      <w:proofErr w:type="spellStart"/>
+      <w:r>
+        <w:rPr>
+          <w:lang w:val="en-US"/>
+        </w:rPr>
+        <w:t>mailowy</w:t>
+      </w:r>
+      <w:proofErr w:type="spellEnd"/>
+      <w:r>
+        <w:rPr>
+          <w:lang w:val="en-US"/>
+        </w:rPr>
+        <w:t xml:space="preserve"> </w:t>
+      </w:r>
+      <w:proofErr w:type="spellStart"/>
+      <w:r>
+        <w:rPr>
+          <w:lang w:val="en-US"/>
+        </w:rPr>
+        <w:t>przychodni</w:t>
+      </w:r>
+      <w:proofErr w:type="spellEnd"/>
+      <w:r>
+        <w:rPr>
+          <w:lang w:val="en-US"/>
+        </w:rPr>
+        <w:t xml:space="preserve"> </w:t>
+      </w:r>
+      <w:proofErr w:type="spellStart"/>
+      <w:r>
+        <w:rPr>
+          <w:lang w:val="en-US"/>
+        </w:rPr>
+        <w:t>realizowane</w:t>
+      </w:r>
+      <w:proofErr w:type="spellEnd"/>
+      <w:r>
+        <w:rPr>
+          <w:lang w:val="en-US"/>
+        </w:rPr>
+        <w:t xml:space="preserve"> jest po </w:t>
+      </w:r>
+      <w:proofErr w:type="spellStart"/>
+      <w:r>
+        <w:rPr>
+          <w:lang w:val="en-US"/>
+        </w:rPr>
+        <w:t>naciśnięciu</w:t>
+      </w:r>
+      <w:proofErr w:type="spellEnd"/>
+      <w:r>
+        <w:rPr>
+          <w:lang w:val="en-US"/>
+        </w:rPr>
+        <w:t xml:space="preserve"> </w:t>
+      </w:r>
+      <w:proofErr w:type="spellStart"/>
+      <w:r>
+        <w:rPr>
+          <w:lang w:val="en-US"/>
+        </w:rPr>
+        <w:t>guzika</w:t>
+      </w:r>
+      <w:proofErr w:type="spellEnd"/>
+      <w:r>
+        <w:rPr>
+          <w:lang w:val="en-US"/>
+        </w:rPr>
+        <w:t xml:space="preserve"> “</w:t>
+      </w:r>
+      <w:proofErr w:type="spellStart"/>
+      <w:r>
+        <w:rPr>
+          <w:lang w:val="en-US"/>
+        </w:rPr>
+        <w:t>prześlij</w:t>
+      </w:r>
+      <w:proofErr w:type="spellEnd"/>
+      <w:r>
+        <w:rPr>
+          <w:lang w:val="en-US"/>
+        </w:rPr>
+        <w:t>”.</w:t>
+      </w:r>
+      <w:r>
+        <w:rPr>
+          <w:lang w:val="en-US"/>
+        </w:rPr>
+        <w:t xml:space="preserve"> Po </w:t>
+      </w:r>
+      <w:proofErr w:type="spellStart"/>
+      <w:r>
+        <w:rPr>
+          <w:lang w:val="en-US"/>
+        </w:rPr>
+        <w:t>takiej</w:t>
+      </w:r>
+      <w:proofErr w:type="spellEnd"/>
+      <w:r>
+        <w:rPr>
+          <w:lang w:val="en-US"/>
+        </w:rPr>
+        <w:t xml:space="preserve"> </w:t>
+      </w:r>
+      <w:proofErr w:type="spellStart"/>
+      <w:r>
+        <w:rPr>
+          <w:lang w:val="en-US"/>
+        </w:rPr>
+        <w:t>akcji</w:t>
+      </w:r>
+      <w:proofErr w:type="spellEnd"/>
+      <w:r>
+        <w:rPr>
+          <w:lang w:val="en-US"/>
+        </w:rPr>
+        <w:t xml:space="preserve"> </w:t>
+      </w:r>
+      <w:proofErr w:type="spellStart"/>
+      <w:r>
+        <w:rPr>
+          <w:lang w:val="en-US"/>
+        </w:rPr>
+        <w:t>użytkownika</w:t>
+      </w:r>
+      <w:proofErr w:type="spellEnd"/>
+      <w:r>
+        <w:rPr>
+          <w:lang w:val="en-US"/>
+        </w:rPr>
+        <w:t xml:space="preserve"> </w:t>
+      </w:r>
+      <w:proofErr w:type="spellStart"/>
+      <w:r>
+        <w:rPr>
+          <w:lang w:val="en-US"/>
+        </w:rPr>
+        <w:t>uruchamiany</w:t>
+      </w:r>
+      <w:proofErr w:type="spellEnd"/>
+      <w:r>
+        <w:rPr>
+          <w:lang w:val="en-US"/>
+        </w:rPr>
+        <w:t xml:space="preserve"> jest </w:t>
+      </w:r>
+      <w:proofErr w:type="spellStart"/>
+      <w:r>
+        <w:rPr>
+          <w:lang w:val="en-US"/>
+        </w:rPr>
+        <w:t>poniższy</w:t>
+      </w:r>
+      <w:proofErr w:type="spellEnd"/>
+      <w:r>
+        <w:rPr>
+          <w:lang w:val="en-US"/>
+        </w:rPr>
+        <w:t xml:space="preserve"> fragment </w:t>
+      </w:r>
+      <w:proofErr w:type="spellStart"/>
+      <w:r>
+        <w:rPr>
+          <w:lang w:val="en-US"/>
+        </w:rPr>
+        <w:t>kodu</w:t>
+      </w:r>
+      <w:proofErr w:type="spellEnd"/>
+      <w:r>
+        <w:rPr>
+          <w:lang w:val="en-US"/>
+        </w:rPr>
+        <w:t>:</w:t>
+      </w:r>
+    </w:p>
+    <w:p>
+      <w:pPr>
+        <w:pBdr>
+          <w:top w:val="single" w:sz="4" w:space="1" w:color="auto"/>
+          <w:left w:val="single" w:sz="4" w:space="4" w:color="auto"/>
+          <w:bottom w:val="single" w:sz="4" w:space="1" w:color="auto"/>
+          <w:right w:val="single" w:sz="4" w:space="4" w:color="auto"/>
+        </w:pBdr>
+        <w:autoSpaceDE w:val="0"/>
+        <w:autoSpaceDN w:val="0"/>
+        <w:adjustRightInd w:val="0"/>
+        <w:spacing w:line="240" w:lineRule="auto"/>
         <w:jc w:val="left"/>
         <w:rPr>
-          <w:rFonts w:asciiTheme="majorHAnsi" w:eastAsiaTheme="majorEastAsia" w:hAnsiTheme="majorHAnsi" w:cstheme="majorBidi"/>
-          <w:b/>
-          <w:bCs/>
-          <w:sz w:val="60"/>
-          <w:szCs w:val="28"/>
-          <w:lang w:val="en-US"/>
-        </w:rPr>
-      </w:pPr>
+          <w:rFonts w:ascii="Consolas" w:hAnsi="Consolas" w:cs="Consolas"/>
+          <w:color w:val="000000"/>
+          <w:sz w:val="19"/>
+          <w:szCs w:val="19"/>
+        </w:rPr>
+      </w:pPr>
+      <w:proofErr w:type="spellStart"/>
+      <w:r>
+        <w:rPr>
+          <w:rFonts w:ascii="Consolas" w:hAnsi="Consolas" w:cs="Consolas"/>
+          <w:color w:val="0000FF"/>
+          <w:sz w:val="19"/>
+          <w:szCs w:val="19"/>
+        </w:rPr>
+        <w:t>if</w:t>
+      </w:r>
+      <w:proofErr w:type="spellEnd"/>
+      <w:r>
+        <w:rPr>
+          <w:rFonts w:ascii="Consolas" w:hAnsi="Consolas" w:cs="Consolas"/>
+          <w:color w:val="000000"/>
+          <w:sz w:val="19"/>
+          <w:szCs w:val="19"/>
+        </w:rPr>
+        <w:t xml:space="preserve"> (</w:t>
+      </w:r>
+      <w:proofErr w:type="spellStart"/>
+      <w:r>
+        <w:rPr>
+          <w:rFonts w:ascii="Consolas" w:hAnsi="Consolas" w:cs="Consolas"/>
+          <w:color w:val="000000"/>
+          <w:sz w:val="19"/>
+          <w:szCs w:val="19"/>
+        </w:rPr>
+        <w:t>ModelState.IsValid</w:t>
+      </w:r>
+      <w:proofErr w:type="spellEnd"/>
+      <w:r>
+        <w:rPr>
+          <w:rFonts w:ascii="Consolas" w:hAnsi="Consolas" w:cs="Consolas"/>
+          <w:color w:val="000000"/>
+          <w:sz w:val="19"/>
+          <w:szCs w:val="19"/>
+        </w:rPr>
+        <w:t>)</w:t>
+      </w:r>
+    </w:p>
+    <w:p>
+      <w:pPr>
+        <w:pBdr>
+          <w:top w:val="single" w:sz="4" w:space="1" w:color="auto"/>
+          <w:left w:val="single" w:sz="4" w:space="4" w:color="auto"/>
+          <w:bottom w:val="single" w:sz="4" w:space="1" w:color="auto"/>
+          <w:right w:val="single" w:sz="4" w:space="4" w:color="auto"/>
+        </w:pBdr>
+        <w:autoSpaceDE w:val="0"/>
+        <w:autoSpaceDN w:val="0"/>
+        <w:adjustRightInd w:val="0"/>
+        <w:spacing w:line="240" w:lineRule="auto"/>
+        <w:jc w:val="left"/>
+        <w:rPr>
+          <w:rFonts w:ascii="Consolas" w:hAnsi="Consolas" w:cs="Consolas"/>
+          <w:color w:val="000000"/>
+          <w:sz w:val="19"/>
+          <w:szCs w:val="19"/>
+        </w:rPr>
+      </w:pPr>
+      <w:r>
+        <w:rPr>
+          <w:rFonts w:ascii="Consolas" w:hAnsi="Consolas" w:cs="Consolas"/>
+          <w:color w:val="000000"/>
+          <w:sz w:val="19"/>
+          <w:szCs w:val="19"/>
+        </w:rPr>
+        <w:t xml:space="preserve">            {</w:t>
+      </w:r>
+    </w:p>
+    <w:p>
+      <w:pPr>
+        <w:pBdr>
+          <w:top w:val="single" w:sz="4" w:space="1" w:color="auto"/>
+          <w:left w:val="single" w:sz="4" w:space="4" w:color="auto"/>
+          <w:bottom w:val="single" w:sz="4" w:space="1" w:color="auto"/>
+          <w:right w:val="single" w:sz="4" w:space="4" w:color="auto"/>
+        </w:pBdr>
+        <w:autoSpaceDE w:val="0"/>
+        <w:autoSpaceDN w:val="0"/>
+        <w:adjustRightInd w:val="0"/>
+        <w:spacing w:line="240" w:lineRule="auto"/>
+        <w:jc w:val="left"/>
+        <w:rPr>
+          <w:rFonts w:ascii="Consolas" w:hAnsi="Consolas" w:cs="Consolas"/>
+          <w:color w:val="000000"/>
+          <w:sz w:val="19"/>
+          <w:szCs w:val="19"/>
+        </w:rPr>
+      </w:pPr>
+      <w:r>
+        <w:rPr>
+          <w:rFonts w:ascii="Consolas" w:hAnsi="Consolas" w:cs="Consolas"/>
+          <w:color w:val="000000"/>
+          <w:sz w:val="19"/>
+          <w:szCs w:val="19"/>
+        </w:rPr>
+        <w:t xml:space="preserve">                </w:t>
+      </w:r>
+      <w:proofErr w:type="spellStart"/>
+      <w:r>
+        <w:rPr>
+          <w:rFonts w:ascii="Consolas" w:hAnsi="Consolas" w:cs="Consolas"/>
+          <w:color w:val="0000FF"/>
+          <w:sz w:val="19"/>
+          <w:szCs w:val="19"/>
+        </w:rPr>
+        <w:t>try</w:t>
+      </w:r>
+      <w:proofErr w:type="spellEnd"/>
+    </w:p>
+    <w:p>
+      <w:pPr>
+        <w:pBdr>
+          <w:top w:val="single" w:sz="4" w:space="1" w:color="auto"/>
+          <w:left w:val="single" w:sz="4" w:space="4" w:color="auto"/>
+          <w:bottom w:val="single" w:sz="4" w:space="1" w:color="auto"/>
+          <w:right w:val="single" w:sz="4" w:space="4" w:color="auto"/>
+        </w:pBdr>
+        <w:autoSpaceDE w:val="0"/>
+        <w:autoSpaceDN w:val="0"/>
+        <w:adjustRightInd w:val="0"/>
+        <w:spacing w:line="240" w:lineRule="auto"/>
+        <w:jc w:val="left"/>
+        <w:rPr>
+          <w:rFonts w:ascii="Consolas" w:hAnsi="Consolas" w:cs="Consolas"/>
+          <w:color w:val="000000"/>
+          <w:sz w:val="19"/>
+          <w:szCs w:val="19"/>
+        </w:rPr>
+      </w:pPr>
+      <w:r>
+        <w:rPr>
+          <w:rFonts w:ascii="Consolas" w:hAnsi="Consolas" w:cs="Consolas"/>
+          <w:color w:val="000000"/>
+          <w:sz w:val="19"/>
+          <w:szCs w:val="19"/>
+        </w:rPr>
+        <w:t xml:space="preserve">                {</w:t>
+      </w:r>
+    </w:p>
+    <w:p>
+      <w:pPr>
+        <w:pBdr>
+          <w:top w:val="single" w:sz="4" w:space="1" w:color="auto"/>
+          <w:left w:val="single" w:sz="4" w:space="4" w:color="auto"/>
+          <w:bottom w:val="single" w:sz="4" w:space="1" w:color="auto"/>
+          <w:right w:val="single" w:sz="4" w:space="4" w:color="auto"/>
+        </w:pBdr>
+        <w:autoSpaceDE w:val="0"/>
+        <w:autoSpaceDN w:val="0"/>
+        <w:adjustRightInd w:val="0"/>
+        <w:spacing w:line="240" w:lineRule="auto"/>
+        <w:jc w:val="left"/>
+        <w:rPr>
+          <w:rFonts w:ascii="Consolas" w:hAnsi="Consolas" w:cs="Consolas"/>
+          <w:color w:val="000000"/>
+          <w:sz w:val="19"/>
+          <w:szCs w:val="19"/>
+        </w:rPr>
+      </w:pPr>
+      <w:r>
+        <w:rPr>
+          <w:rFonts w:ascii="Consolas" w:hAnsi="Consolas" w:cs="Consolas"/>
+          <w:color w:val="000000"/>
+          <w:sz w:val="19"/>
+          <w:szCs w:val="19"/>
+        </w:rPr>
+        <w:t xml:space="preserve">                    </w:t>
+      </w:r>
+      <w:proofErr w:type="spellStart"/>
+      <w:r>
+        <w:rPr>
+          <w:rFonts w:ascii="Consolas" w:hAnsi="Consolas" w:cs="Consolas"/>
+          <w:color w:val="0000FF"/>
+          <w:sz w:val="19"/>
+          <w:szCs w:val="19"/>
+        </w:rPr>
+        <w:t>var</w:t>
+      </w:r>
+      <w:proofErr w:type="spellEnd"/>
+      <w:r>
+        <w:rPr>
+          <w:rFonts w:ascii="Consolas" w:hAnsi="Consolas" w:cs="Consolas"/>
+          <w:color w:val="000000"/>
+          <w:sz w:val="19"/>
+          <w:szCs w:val="19"/>
+        </w:rPr>
+        <w:t xml:space="preserve"> </w:t>
+      </w:r>
+      <w:proofErr w:type="spellStart"/>
+      <w:r>
+        <w:rPr>
+          <w:rFonts w:ascii="Consolas" w:hAnsi="Consolas" w:cs="Consolas"/>
+          <w:color w:val="000000"/>
+          <w:sz w:val="19"/>
+          <w:szCs w:val="19"/>
+        </w:rPr>
+        <w:t>client</w:t>
+      </w:r>
+      <w:proofErr w:type="spellEnd"/>
+      <w:r>
+        <w:rPr>
+          <w:rFonts w:ascii="Consolas" w:hAnsi="Consolas" w:cs="Consolas"/>
+          <w:color w:val="000000"/>
+          <w:sz w:val="19"/>
+          <w:szCs w:val="19"/>
+        </w:rPr>
+        <w:t xml:space="preserve"> = </w:t>
+      </w:r>
+      <w:proofErr w:type="spellStart"/>
+      <w:r>
+        <w:rPr>
+          <w:rFonts w:ascii="Consolas" w:hAnsi="Consolas" w:cs="Consolas"/>
+          <w:color w:val="0000FF"/>
+          <w:sz w:val="19"/>
+          <w:szCs w:val="19"/>
+        </w:rPr>
+        <w:t>new</w:t>
+      </w:r>
+      <w:proofErr w:type="spellEnd"/>
+      <w:r>
+        <w:rPr>
+          <w:rFonts w:ascii="Consolas" w:hAnsi="Consolas" w:cs="Consolas"/>
+          <w:color w:val="000000"/>
+          <w:sz w:val="19"/>
+          <w:szCs w:val="19"/>
+        </w:rPr>
+        <w:t xml:space="preserve"> </w:t>
+      </w:r>
+      <w:proofErr w:type="spellStart"/>
+      <w:r>
+        <w:rPr>
+          <w:rFonts w:ascii="Consolas" w:hAnsi="Consolas" w:cs="Consolas"/>
+          <w:color w:val="000000"/>
+          <w:sz w:val="19"/>
+          <w:szCs w:val="19"/>
+        </w:rPr>
+        <w:t>SmtpClient</w:t>
+      </w:r>
+      <w:proofErr w:type="spellEnd"/>
+      <w:r>
+        <w:rPr>
+          <w:rFonts w:ascii="Consolas" w:hAnsi="Consolas" w:cs="Consolas"/>
+          <w:color w:val="000000"/>
+          <w:sz w:val="19"/>
+          <w:szCs w:val="19"/>
+        </w:rPr>
+        <w:t>(</w:t>
+      </w:r>
+      <w:r>
+        <w:rPr>
+          <w:rFonts w:ascii="Consolas" w:hAnsi="Consolas" w:cs="Consolas"/>
+          <w:color w:val="A31515"/>
+          <w:sz w:val="19"/>
+          <w:szCs w:val="19"/>
+        </w:rPr>
+        <w:t>"smtp.gmail.com"</w:t>
+      </w:r>
+      <w:r>
+        <w:rPr>
+          <w:rFonts w:ascii="Consolas" w:hAnsi="Consolas" w:cs="Consolas"/>
+          <w:color w:val="000000"/>
+          <w:sz w:val="19"/>
+          <w:szCs w:val="19"/>
+        </w:rPr>
+        <w:t>, 587)</w:t>
+      </w:r>
+    </w:p>
+    <w:p>
+      <w:pPr>
+        <w:pBdr>
+          <w:top w:val="single" w:sz="4" w:space="1" w:color="auto"/>
+          <w:left w:val="single" w:sz="4" w:space="4" w:color="auto"/>
+          <w:bottom w:val="single" w:sz="4" w:space="1" w:color="auto"/>
+          <w:right w:val="single" w:sz="4" w:space="4" w:color="auto"/>
+        </w:pBdr>
+        <w:autoSpaceDE w:val="0"/>
+        <w:autoSpaceDN w:val="0"/>
+        <w:adjustRightInd w:val="0"/>
+        <w:spacing w:line="240" w:lineRule="auto"/>
+        <w:jc w:val="left"/>
+        <w:rPr>
+          <w:rFonts w:ascii="Consolas" w:hAnsi="Consolas" w:cs="Consolas"/>
+          <w:color w:val="000000"/>
+          <w:sz w:val="19"/>
+          <w:szCs w:val="19"/>
+        </w:rPr>
+      </w:pPr>
+      <w:r>
+        <w:rPr>
+          <w:rFonts w:ascii="Consolas" w:hAnsi="Consolas" w:cs="Consolas"/>
+          <w:color w:val="000000"/>
+          <w:sz w:val="19"/>
+          <w:szCs w:val="19"/>
+        </w:rPr>
+        <w:t xml:space="preserve">                    {</w:t>
+      </w:r>
+    </w:p>
+    <w:p>
+      <w:pPr>
+        <w:pBdr>
+          <w:top w:val="single" w:sz="4" w:space="1" w:color="auto"/>
+          <w:left w:val="single" w:sz="4" w:space="4" w:color="auto"/>
+          <w:bottom w:val="single" w:sz="4" w:space="1" w:color="auto"/>
+          <w:right w:val="single" w:sz="4" w:space="4" w:color="auto"/>
+        </w:pBdr>
+        <w:autoSpaceDE w:val="0"/>
+        <w:autoSpaceDN w:val="0"/>
+        <w:adjustRightInd w:val="0"/>
+        <w:spacing w:line="240" w:lineRule="auto"/>
+        <w:jc w:val="left"/>
+        <w:rPr>
+          <w:rFonts w:ascii="Consolas" w:hAnsi="Consolas" w:cs="Consolas"/>
+          <w:color w:val="000000"/>
+          <w:sz w:val="19"/>
+          <w:szCs w:val="19"/>
+        </w:rPr>
+      </w:pPr>
+      <w:r>
+        <w:rPr>
+          <w:rFonts w:ascii="Consolas" w:hAnsi="Consolas" w:cs="Consolas"/>
+          <w:color w:val="000000"/>
+          <w:sz w:val="19"/>
+          <w:szCs w:val="19"/>
+        </w:rPr>
+        <w:t xml:space="preserve">                        </w:t>
+      </w:r>
+      <w:proofErr w:type="spellStart"/>
+      <w:r>
+        <w:rPr>
+          <w:rFonts w:ascii="Consolas" w:hAnsi="Consolas" w:cs="Consolas"/>
+          <w:color w:val="000000"/>
+          <w:sz w:val="19"/>
+          <w:szCs w:val="19"/>
+        </w:rPr>
+        <w:t>Credentials</w:t>
+      </w:r>
+      <w:proofErr w:type="spellEnd"/>
+      <w:r>
+        <w:rPr>
+          <w:rFonts w:ascii="Consolas" w:hAnsi="Consolas" w:cs="Consolas"/>
+          <w:color w:val="000000"/>
+          <w:sz w:val="19"/>
+          <w:szCs w:val="19"/>
+        </w:rPr>
+        <w:t xml:space="preserve"> = </w:t>
+      </w:r>
+      <w:proofErr w:type="spellStart"/>
+      <w:r>
+        <w:rPr>
+          <w:rFonts w:ascii="Consolas" w:hAnsi="Consolas" w:cs="Consolas"/>
+          <w:color w:val="0000FF"/>
+          <w:sz w:val="19"/>
+          <w:szCs w:val="19"/>
+        </w:rPr>
+        <w:t>new</w:t>
+      </w:r>
+      <w:proofErr w:type="spellEnd"/>
+      <w:r>
+        <w:rPr>
+          <w:rFonts w:ascii="Consolas" w:hAnsi="Consolas" w:cs="Consolas"/>
+          <w:color w:val="000000"/>
+          <w:sz w:val="19"/>
+          <w:szCs w:val="19"/>
+        </w:rPr>
+        <w:t xml:space="preserve"> </w:t>
+      </w:r>
+      <w:proofErr w:type="spellStart"/>
+      <w:r>
+        <w:rPr>
+          <w:rFonts w:ascii="Consolas" w:hAnsi="Consolas" w:cs="Consolas"/>
+          <w:color w:val="000000"/>
+          <w:sz w:val="19"/>
+          <w:szCs w:val="19"/>
+        </w:rPr>
+        <w:t>NetworkCredential</w:t>
+      </w:r>
+      <w:proofErr w:type="spellEnd"/>
+      <w:r>
+        <w:rPr>
+          <w:rFonts w:ascii="Consolas" w:hAnsi="Consolas" w:cs="Consolas"/>
+          <w:color w:val="000000"/>
+          <w:sz w:val="19"/>
+          <w:szCs w:val="19"/>
+        </w:rPr>
+        <w:t>(</w:t>
+      </w:r>
+      <w:r>
+        <w:rPr>
+          <w:rFonts w:ascii="Consolas" w:hAnsi="Consolas" w:cs="Consolas"/>
+          <w:color w:val="A31515"/>
+          <w:sz w:val="19"/>
+          <w:szCs w:val="19"/>
+        </w:rPr>
+        <w:t>"gasiewicz.wojciech@gmail.com"</w:t>
+      </w:r>
+      <w:r>
+        <w:rPr>
+          <w:rFonts w:ascii="Consolas" w:hAnsi="Consolas" w:cs="Consolas"/>
+          <w:color w:val="000000"/>
+          <w:sz w:val="19"/>
+          <w:szCs w:val="19"/>
+        </w:rPr>
+        <w:t xml:space="preserve">, </w:t>
+      </w:r>
+      <w:r>
+        <w:rPr>
+          <w:rFonts w:ascii="Consolas" w:hAnsi="Consolas" w:cs="Consolas"/>
+          <w:color w:val="A31515"/>
+          <w:sz w:val="19"/>
+          <w:szCs w:val="19"/>
+        </w:rPr>
+        <w:t>"</w:t>
+      </w:r>
+      <w:r>
+        <w:rPr>
+          <w:rFonts w:ascii="Consolas" w:hAnsi="Consolas" w:cs="Consolas"/>
+          <w:color w:val="A31515"/>
+          <w:sz w:val="19"/>
+          <w:szCs w:val="19"/>
+        </w:rPr>
+        <w:t>pass</w:t>
+      </w:r>
+      <w:r>
+        <w:rPr>
+          <w:rFonts w:ascii="Consolas" w:hAnsi="Consolas" w:cs="Consolas"/>
+          <w:color w:val="A31515"/>
+          <w:sz w:val="19"/>
+          <w:szCs w:val="19"/>
+        </w:rPr>
+        <w:t>"</w:t>
+      </w:r>
+      <w:r>
+        <w:rPr>
+          <w:rFonts w:ascii="Consolas" w:hAnsi="Consolas" w:cs="Consolas"/>
+          <w:color w:val="000000"/>
+          <w:sz w:val="19"/>
+          <w:szCs w:val="19"/>
+        </w:rPr>
+        <w:t>),</w:t>
+      </w:r>
+    </w:p>
+    <w:p>
+      <w:pPr>
+        <w:pBdr>
+          <w:top w:val="single" w:sz="4" w:space="1" w:color="auto"/>
+          <w:left w:val="single" w:sz="4" w:space="4" w:color="auto"/>
+          <w:bottom w:val="single" w:sz="4" w:space="1" w:color="auto"/>
+          <w:right w:val="single" w:sz="4" w:space="4" w:color="auto"/>
+        </w:pBdr>
+        <w:autoSpaceDE w:val="0"/>
+        <w:autoSpaceDN w:val="0"/>
+        <w:adjustRightInd w:val="0"/>
+        <w:spacing w:line="240" w:lineRule="auto"/>
+        <w:jc w:val="left"/>
+        <w:rPr>
+          <w:rFonts w:ascii="Consolas" w:hAnsi="Consolas" w:cs="Consolas"/>
+          <w:color w:val="000000"/>
+          <w:sz w:val="19"/>
+          <w:szCs w:val="19"/>
+        </w:rPr>
+      </w:pPr>
+      <w:r>
+        <w:rPr>
+          <w:rFonts w:ascii="Consolas" w:hAnsi="Consolas" w:cs="Consolas"/>
+          <w:color w:val="000000"/>
+          <w:sz w:val="19"/>
+          <w:szCs w:val="19"/>
+        </w:rPr>
+        <w:t xml:space="preserve">                        </w:t>
+      </w:r>
+      <w:proofErr w:type="spellStart"/>
+      <w:r>
+        <w:rPr>
+          <w:rFonts w:ascii="Consolas" w:hAnsi="Consolas" w:cs="Consolas"/>
+          <w:color w:val="000000"/>
+          <w:sz w:val="19"/>
+          <w:szCs w:val="19"/>
+        </w:rPr>
+        <w:t>EnableSsl</w:t>
+      </w:r>
+      <w:proofErr w:type="spellEnd"/>
+      <w:r>
+        <w:rPr>
+          <w:rFonts w:ascii="Consolas" w:hAnsi="Consolas" w:cs="Consolas"/>
+          <w:color w:val="000000"/>
+          <w:sz w:val="19"/>
+          <w:szCs w:val="19"/>
+        </w:rPr>
+        <w:t xml:space="preserve"> = </w:t>
+      </w:r>
+      <w:proofErr w:type="spellStart"/>
+      <w:r>
+        <w:rPr>
+          <w:rFonts w:ascii="Consolas" w:hAnsi="Consolas" w:cs="Consolas"/>
+          <w:color w:val="0000FF"/>
+          <w:sz w:val="19"/>
+          <w:szCs w:val="19"/>
+        </w:rPr>
+        <w:t>true</w:t>
+      </w:r>
+      <w:proofErr w:type="spellEnd"/>
+    </w:p>
+    <w:p>
+      <w:pPr>
+        <w:pBdr>
+          <w:top w:val="single" w:sz="4" w:space="1" w:color="auto"/>
+          <w:left w:val="single" w:sz="4" w:space="4" w:color="auto"/>
+          <w:bottom w:val="single" w:sz="4" w:space="1" w:color="auto"/>
+          <w:right w:val="single" w:sz="4" w:space="4" w:color="auto"/>
+        </w:pBdr>
+        <w:autoSpaceDE w:val="0"/>
+        <w:autoSpaceDN w:val="0"/>
+        <w:adjustRightInd w:val="0"/>
+        <w:spacing w:line="240" w:lineRule="auto"/>
+        <w:jc w:val="left"/>
+        <w:rPr>
+          <w:rFonts w:ascii="Consolas" w:hAnsi="Consolas" w:cs="Consolas"/>
+          <w:color w:val="000000"/>
+          <w:sz w:val="19"/>
+          <w:szCs w:val="19"/>
+        </w:rPr>
+      </w:pPr>
+      <w:r>
+        <w:rPr>
+          <w:rFonts w:ascii="Consolas" w:hAnsi="Consolas" w:cs="Consolas"/>
+          <w:color w:val="000000"/>
+          <w:sz w:val="19"/>
+          <w:szCs w:val="19"/>
+        </w:rPr>
+        <w:t xml:space="preserve">                    };</w:t>
+      </w:r>
+    </w:p>
+    <w:p>
+      <w:pPr>
+        <w:pBdr>
+          <w:top w:val="single" w:sz="4" w:space="1" w:color="auto"/>
+          <w:left w:val="single" w:sz="4" w:space="4" w:color="auto"/>
+          <w:bottom w:val="single" w:sz="4" w:space="1" w:color="auto"/>
+          <w:right w:val="single" w:sz="4" w:space="4" w:color="auto"/>
+        </w:pBdr>
+        <w:autoSpaceDE w:val="0"/>
+        <w:autoSpaceDN w:val="0"/>
+        <w:adjustRightInd w:val="0"/>
+        <w:spacing w:line="240" w:lineRule="auto"/>
+        <w:jc w:val="left"/>
+        <w:rPr>
+          <w:rFonts w:ascii="Consolas" w:hAnsi="Consolas" w:cs="Consolas"/>
+          <w:color w:val="000000"/>
+          <w:sz w:val="19"/>
+          <w:szCs w:val="19"/>
+        </w:rPr>
+      </w:pPr>
+      <w:r>
+        <w:rPr>
+          <w:rFonts w:ascii="Consolas" w:hAnsi="Consolas" w:cs="Consolas"/>
+          <w:color w:val="000000"/>
+          <w:sz w:val="19"/>
+          <w:szCs w:val="19"/>
+        </w:rPr>
+        <w:lastRenderedPageBreak/>
+        <w:t xml:space="preserve">                    </w:t>
+      </w:r>
+      <w:proofErr w:type="spellStart"/>
+      <w:r>
+        <w:rPr>
+          <w:rFonts w:ascii="Consolas" w:hAnsi="Consolas" w:cs="Consolas"/>
+          <w:color w:val="000000"/>
+          <w:sz w:val="19"/>
+          <w:szCs w:val="19"/>
+        </w:rPr>
+        <w:t>client.Send</w:t>
+      </w:r>
+      <w:proofErr w:type="spellEnd"/>
+      <w:r>
+        <w:rPr>
+          <w:rFonts w:ascii="Consolas" w:hAnsi="Consolas" w:cs="Consolas"/>
+          <w:color w:val="000000"/>
+          <w:sz w:val="19"/>
+          <w:szCs w:val="19"/>
+        </w:rPr>
+        <w:t>(</w:t>
+      </w:r>
+      <w:r>
+        <w:rPr>
+          <w:rFonts w:ascii="Consolas" w:hAnsi="Consolas" w:cs="Consolas"/>
+          <w:color w:val="A31515"/>
+          <w:sz w:val="19"/>
+          <w:szCs w:val="19"/>
+        </w:rPr>
+        <w:t>"gasiewicz.wojciech@gmail.com"</w:t>
+      </w:r>
+      <w:r>
+        <w:rPr>
+          <w:rFonts w:ascii="Consolas" w:hAnsi="Consolas" w:cs="Consolas"/>
+          <w:color w:val="000000"/>
+          <w:sz w:val="19"/>
+          <w:szCs w:val="19"/>
+        </w:rPr>
+        <w:t xml:space="preserve">, </w:t>
+      </w:r>
+      <w:r>
+        <w:rPr>
+          <w:rFonts w:ascii="Consolas" w:hAnsi="Consolas" w:cs="Consolas"/>
+          <w:color w:val="A31515"/>
+          <w:sz w:val="19"/>
+          <w:szCs w:val="19"/>
+        </w:rPr>
+        <w:t>"gasiewicz.wojciech@gmail.com"</w:t>
+      </w:r>
+      <w:r>
+        <w:rPr>
+          <w:rFonts w:ascii="Consolas" w:hAnsi="Consolas" w:cs="Consolas"/>
+          <w:color w:val="000000"/>
+          <w:sz w:val="19"/>
+          <w:szCs w:val="19"/>
+        </w:rPr>
+        <w:t xml:space="preserve">, </w:t>
+      </w:r>
+      <w:r>
+        <w:rPr>
+          <w:rFonts w:ascii="Consolas" w:hAnsi="Consolas" w:cs="Consolas"/>
+          <w:color w:val="A31515"/>
+          <w:sz w:val="19"/>
+          <w:szCs w:val="19"/>
+        </w:rPr>
+        <w:t>"wiadomość z kliniki kardiologicznej"</w:t>
+      </w:r>
+      <w:r>
+        <w:rPr>
+          <w:rFonts w:ascii="Consolas" w:hAnsi="Consolas" w:cs="Consolas"/>
+          <w:color w:val="000000"/>
+          <w:sz w:val="19"/>
+          <w:szCs w:val="19"/>
+        </w:rPr>
+        <w:t xml:space="preserve">, </w:t>
+      </w:r>
+    </w:p>
+    <w:p>
+      <w:pPr>
+        <w:pBdr>
+          <w:top w:val="single" w:sz="4" w:space="1" w:color="auto"/>
+          <w:left w:val="single" w:sz="4" w:space="4" w:color="auto"/>
+          <w:bottom w:val="single" w:sz="4" w:space="1" w:color="auto"/>
+          <w:right w:val="single" w:sz="4" w:space="4" w:color="auto"/>
+        </w:pBdr>
+        <w:autoSpaceDE w:val="0"/>
+        <w:autoSpaceDN w:val="0"/>
+        <w:adjustRightInd w:val="0"/>
+        <w:spacing w:line="240" w:lineRule="auto"/>
+        <w:jc w:val="left"/>
+        <w:rPr>
+          <w:rFonts w:ascii="Consolas" w:hAnsi="Consolas" w:cs="Consolas"/>
+          <w:color w:val="000000"/>
+          <w:sz w:val="19"/>
+          <w:szCs w:val="19"/>
+        </w:rPr>
+      </w:pPr>
+      <w:r>
+        <w:rPr>
+          <w:rFonts w:ascii="Consolas" w:hAnsi="Consolas" w:cs="Consolas"/>
+          <w:color w:val="000000"/>
+          <w:sz w:val="19"/>
+          <w:szCs w:val="19"/>
+        </w:rPr>
+        <w:t xml:space="preserve">                        </w:t>
+      </w:r>
+      <w:proofErr w:type="spellStart"/>
+      <w:r>
+        <w:rPr>
+          <w:rFonts w:ascii="Consolas" w:hAnsi="Consolas" w:cs="Consolas"/>
+          <w:color w:val="000000"/>
+          <w:sz w:val="19"/>
+          <w:szCs w:val="19"/>
+        </w:rPr>
+        <w:t>Contact.Message</w:t>
+      </w:r>
+      <w:proofErr w:type="spellEnd"/>
+      <w:r>
+        <w:rPr>
+          <w:rFonts w:ascii="Consolas" w:hAnsi="Consolas" w:cs="Consolas"/>
+          <w:color w:val="000000"/>
+          <w:sz w:val="19"/>
+          <w:szCs w:val="19"/>
+        </w:rPr>
+        <w:t xml:space="preserve"> + </w:t>
+      </w:r>
+      <w:r>
+        <w:rPr>
+          <w:rFonts w:ascii="Consolas" w:hAnsi="Consolas" w:cs="Consolas"/>
+          <w:color w:val="A31515"/>
+          <w:sz w:val="19"/>
+          <w:szCs w:val="19"/>
+        </w:rPr>
+        <w:t xml:space="preserve">"\n </w:t>
+      </w:r>
+      <w:proofErr w:type="spellStart"/>
+      <w:r>
+        <w:rPr>
+          <w:rFonts w:ascii="Consolas" w:hAnsi="Consolas" w:cs="Consolas"/>
+          <w:color w:val="A31515"/>
+          <w:sz w:val="19"/>
+          <w:szCs w:val="19"/>
+        </w:rPr>
+        <w:t>Wiadomośc</w:t>
+      </w:r>
+      <w:proofErr w:type="spellEnd"/>
+      <w:r>
+        <w:rPr>
+          <w:rFonts w:ascii="Consolas" w:hAnsi="Consolas" w:cs="Consolas"/>
+          <w:color w:val="A31515"/>
+          <w:sz w:val="19"/>
+          <w:szCs w:val="19"/>
+        </w:rPr>
+        <w:t xml:space="preserve"> od: "</w:t>
+      </w:r>
+      <w:r>
+        <w:rPr>
+          <w:rFonts w:ascii="Consolas" w:hAnsi="Consolas" w:cs="Consolas"/>
+          <w:color w:val="000000"/>
+          <w:sz w:val="19"/>
+          <w:szCs w:val="19"/>
+        </w:rPr>
+        <w:t xml:space="preserve"> + </w:t>
+      </w:r>
+      <w:proofErr w:type="spellStart"/>
+      <w:r>
+        <w:rPr>
+          <w:rFonts w:ascii="Consolas" w:hAnsi="Consolas" w:cs="Consolas"/>
+          <w:color w:val="000000"/>
+          <w:sz w:val="19"/>
+          <w:szCs w:val="19"/>
+        </w:rPr>
+        <w:t>Contact.Name</w:t>
+      </w:r>
+      <w:proofErr w:type="spellEnd"/>
+      <w:r>
+        <w:rPr>
+          <w:rFonts w:ascii="Consolas" w:hAnsi="Consolas" w:cs="Consolas"/>
+          <w:color w:val="000000"/>
+          <w:sz w:val="19"/>
+          <w:szCs w:val="19"/>
+        </w:rPr>
+        <w:t xml:space="preserve"> + </w:t>
+      </w:r>
+      <w:r>
+        <w:rPr>
+          <w:rFonts w:ascii="Consolas" w:hAnsi="Consolas" w:cs="Consolas"/>
+          <w:color w:val="A31515"/>
+          <w:sz w:val="19"/>
+          <w:szCs w:val="19"/>
+        </w:rPr>
+        <w:t>" "</w:t>
+      </w:r>
+      <w:r>
+        <w:rPr>
+          <w:rFonts w:ascii="Consolas" w:hAnsi="Consolas" w:cs="Consolas"/>
+          <w:color w:val="000000"/>
+          <w:sz w:val="19"/>
+          <w:szCs w:val="19"/>
+        </w:rPr>
+        <w:t xml:space="preserve"> + </w:t>
+      </w:r>
+      <w:proofErr w:type="spellStart"/>
+      <w:r>
+        <w:rPr>
+          <w:rFonts w:ascii="Consolas" w:hAnsi="Consolas" w:cs="Consolas"/>
+          <w:color w:val="000000"/>
+          <w:sz w:val="19"/>
+          <w:szCs w:val="19"/>
+        </w:rPr>
+        <w:t>Contact.LastName</w:t>
+      </w:r>
+      <w:proofErr w:type="spellEnd"/>
+      <w:r>
+        <w:rPr>
+          <w:rFonts w:ascii="Consolas" w:hAnsi="Consolas" w:cs="Consolas"/>
+          <w:color w:val="000000"/>
+          <w:sz w:val="19"/>
+          <w:szCs w:val="19"/>
+        </w:rPr>
+        <w:t xml:space="preserve"> + </w:t>
+      </w:r>
+      <w:r>
+        <w:rPr>
+          <w:rFonts w:ascii="Consolas" w:hAnsi="Consolas" w:cs="Consolas"/>
+          <w:color w:val="A31515"/>
+          <w:sz w:val="19"/>
+          <w:szCs w:val="19"/>
+        </w:rPr>
+        <w:t>"\n Email:"</w:t>
+      </w:r>
+      <w:r>
+        <w:rPr>
+          <w:rFonts w:ascii="Consolas" w:hAnsi="Consolas" w:cs="Consolas"/>
+          <w:color w:val="000000"/>
+          <w:sz w:val="19"/>
+          <w:szCs w:val="19"/>
+        </w:rPr>
+        <w:t xml:space="preserve"> + </w:t>
+      </w:r>
+      <w:proofErr w:type="spellStart"/>
+      <w:r>
+        <w:rPr>
+          <w:rFonts w:ascii="Consolas" w:hAnsi="Consolas" w:cs="Consolas"/>
+          <w:color w:val="000000"/>
+          <w:sz w:val="19"/>
+          <w:szCs w:val="19"/>
+        </w:rPr>
+        <w:t>Contact.Email</w:t>
+      </w:r>
+      <w:proofErr w:type="spellEnd"/>
+      <w:r>
+        <w:rPr>
+          <w:rFonts w:ascii="Consolas" w:hAnsi="Consolas" w:cs="Consolas"/>
+          <w:color w:val="000000"/>
+          <w:sz w:val="19"/>
+          <w:szCs w:val="19"/>
+        </w:rPr>
+        <w:t>);</w:t>
+      </w:r>
+    </w:p>
+    <w:p>
+      <w:pPr>
+        <w:pBdr>
+          <w:top w:val="single" w:sz="4" w:space="1" w:color="auto"/>
+          <w:left w:val="single" w:sz="4" w:space="4" w:color="auto"/>
+          <w:bottom w:val="single" w:sz="4" w:space="1" w:color="auto"/>
+          <w:right w:val="single" w:sz="4" w:space="4" w:color="auto"/>
+        </w:pBdr>
+        <w:autoSpaceDE w:val="0"/>
+        <w:autoSpaceDN w:val="0"/>
+        <w:adjustRightInd w:val="0"/>
+        <w:spacing w:line="240" w:lineRule="auto"/>
+        <w:jc w:val="left"/>
+        <w:rPr>
+          <w:rFonts w:ascii="Consolas" w:hAnsi="Consolas" w:cs="Consolas"/>
+          <w:color w:val="000000"/>
+          <w:sz w:val="19"/>
+          <w:szCs w:val="19"/>
+        </w:rPr>
+      </w:pPr>
+      <w:r>
+        <w:rPr>
+          <w:rFonts w:ascii="Consolas" w:hAnsi="Consolas" w:cs="Consolas"/>
+          <w:color w:val="000000"/>
+          <w:sz w:val="19"/>
+          <w:szCs w:val="19"/>
+        </w:rPr>
+        <w:t xml:space="preserve">                }</w:t>
+      </w:r>
+    </w:p>
+    <w:p>
+      <w:pPr>
+        <w:pBdr>
+          <w:top w:val="single" w:sz="4" w:space="1" w:color="auto"/>
+          <w:left w:val="single" w:sz="4" w:space="4" w:color="auto"/>
+          <w:bottom w:val="single" w:sz="4" w:space="1" w:color="auto"/>
+          <w:right w:val="single" w:sz="4" w:space="4" w:color="auto"/>
+        </w:pBdr>
+        <w:autoSpaceDE w:val="0"/>
+        <w:autoSpaceDN w:val="0"/>
+        <w:adjustRightInd w:val="0"/>
+        <w:spacing w:line="240" w:lineRule="auto"/>
+        <w:jc w:val="left"/>
+        <w:rPr>
+          <w:rFonts w:ascii="Consolas" w:hAnsi="Consolas" w:cs="Consolas"/>
+          <w:color w:val="000000"/>
+          <w:sz w:val="19"/>
+          <w:szCs w:val="19"/>
+        </w:rPr>
+      </w:pPr>
+      <w:r>
+        <w:rPr>
+          <w:rFonts w:ascii="Consolas" w:hAnsi="Consolas" w:cs="Consolas"/>
+          <w:color w:val="000000"/>
+          <w:sz w:val="19"/>
+          <w:szCs w:val="19"/>
+        </w:rPr>
+        <w:t xml:space="preserve">                </w:t>
+      </w:r>
+      <w:proofErr w:type="spellStart"/>
+      <w:r>
+        <w:rPr>
+          <w:rFonts w:ascii="Consolas" w:hAnsi="Consolas" w:cs="Consolas"/>
+          <w:color w:val="0000FF"/>
+          <w:sz w:val="19"/>
+          <w:szCs w:val="19"/>
+        </w:rPr>
+        <w:t>catch</w:t>
+      </w:r>
+      <w:proofErr w:type="spellEnd"/>
+      <w:r>
+        <w:rPr>
+          <w:rFonts w:ascii="Consolas" w:hAnsi="Consolas" w:cs="Consolas"/>
+          <w:color w:val="000000"/>
+          <w:sz w:val="19"/>
+          <w:szCs w:val="19"/>
+        </w:rPr>
+        <w:t xml:space="preserve"> (</w:t>
+      </w:r>
+      <w:proofErr w:type="spellStart"/>
+      <w:r>
+        <w:rPr>
+          <w:rFonts w:ascii="Consolas" w:hAnsi="Consolas" w:cs="Consolas"/>
+          <w:color w:val="000000"/>
+          <w:sz w:val="19"/>
+          <w:szCs w:val="19"/>
+        </w:rPr>
+        <w:t>Exception</w:t>
+      </w:r>
+      <w:proofErr w:type="spellEnd"/>
+      <w:r>
+        <w:rPr>
+          <w:rFonts w:ascii="Consolas" w:hAnsi="Consolas" w:cs="Consolas"/>
+          <w:color w:val="000000"/>
+          <w:sz w:val="19"/>
+          <w:szCs w:val="19"/>
+        </w:rPr>
+        <w:t xml:space="preserve"> ex)</w:t>
+      </w:r>
+    </w:p>
+    <w:p>
+      <w:pPr>
+        <w:pBdr>
+          <w:top w:val="single" w:sz="4" w:space="1" w:color="auto"/>
+          <w:left w:val="single" w:sz="4" w:space="4" w:color="auto"/>
+          <w:bottom w:val="single" w:sz="4" w:space="1" w:color="auto"/>
+          <w:right w:val="single" w:sz="4" w:space="4" w:color="auto"/>
+        </w:pBdr>
+        <w:autoSpaceDE w:val="0"/>
+        <w:autoSpaceDN w:val="0"/>
+        <w:adjustRightInd w:val="0"/>
+        <w:spacing w:line="240" w:lineRule="auto"/>
+        <w:jc w:val="left"/>
+        <w:rPr>
+          <w:rFonts w:ascii="Consolas" w:hAnsi="Consolas" w:cs="Consolas"/>
+          <w:color w:val="000000"/>
+          <w:sz w:val="19"/>
+          <w:szCs w:val="19"/>
+        </w:rPr>
+      </w:pPr>
+      <w:r>
+        <w:rPr>
+          <w:rFonts w:ascii="Consolas" w:hAnsi="Consolas" w:cs="Consolas"/>
+          <w:color w:val="000000"/>
+          <w:sz w:val="19"/>
+          <w:szCs w:val="19"/>
+        </w:rPr>
+        <w:t xml:space="preserve">                {</w:t>
+      </w:r>
+    </w:p>
+    <w:p>
+      <w:pPr>
+        <w:pBdr>
+          <w:top w:val="single" w:sz="4" w:space="1" w:color="auto"/>
+          <w:left w:val="single" w:sz="4" w:space="4" w:color="auto"/>
+          <w:bottom w:val="single" w:sz="4" w:space="1" w:color="auto"/>
+          <w:right w:val="single" w:sz="4" w:space="4" w:color="auto"/>
+        </w:pBdr>
+        <w:autoSpaceDE w:val="0"/>
+        <w:autoSpaceDN w:val="0"/>
+        <w:adjustRightInd w:val="0"/>
+        <w:spacing w:line="240" w:lineRule="auto"/>
+        <w:jc w:val="left"/>
+        <w:rPr>
+          <w:rFonts w:ascii="Consolas" w:hAnsi="Consolas" w:cs="Consolas"/>
+          <w:color w:val="000000"/>
+          <w:sz w:val="19"/>
+          <w:szCs w:val="19"/>
+        </w:rPr>
+      </w:pPr>
+      <w:r>
+        <w:rPr>
+          <w:rFonts w:ascii="Consolas" w:hAnsi="Consolas" w:cs="Consolas"/>
+          <w:color w:val="000000"/>
+          <w:sz w:val="19"/>
+          <w:szCs w:val="19"/>
+        </w:rPr>
+        <w:t xml:space="preserve">                    </w:t>
+      </w:r>
+      <w:proofErr w:type="spellStart"/>
+      <w:r>
+        <w:rPr>
+          <w:rFonts w:ascii="Consolas" w:hAnsi="Consolas" w:cs="Consolas"/>
+          <w:color w:val="000000"/>
+          <w:sz w:val="19"/>
+          <w:szCs w:val="19"/>
+        </w:rPr>
+        <w:t>ModelState.Clear</w:t>
+      </w:r>
+      <w:proofErr w:type="spellEnd"/>
+      <w:r>
+        <w:rPr>
+          <w:rFonts w:ascii="Consolas" w:hAnsi="Consolas" w:cs="Consolas"/>
+          <w:color w:val="000000"/>
+          <w:sz w:val="19"/>
+          <w:szCs w:val="19"/>
+        </w:rPr>
+        <w:t>();</w:t>
+      </w:r>
+    </w:p>
+    <w:p>
+      <w:pPr>
+        <w:pBdr>
+          <w:top w:val="single" w:sz="4" w:space="1" w:color="auto"/>
+          <w:left w:val="single" w:sz="4" w:space="4" w:color="auto"/>
+          <w:bottom w:val="single" w:sz="4" w:space="1" w:color="auto"/>
+          <w:right w:val="single" w:sz="4" w:space="4" w:color="auto"/>
+        </w:pBdr>
+        <w:autoSpaceDE w:val="0"/>
+        <w:autoSpaceDN w:val="0"/>
+        <w:adjustRightInd w:val="0"/>
+        <w:spacing w:line="240" w:lineRule="auto"/>
+        <w:jc w:val="left"/>
+        <w:rPr>
+          <w:rFonts w:ascii="Consolas" w:hAnsi="Consolas" w:cs="Consolas"/>
+          <w:color w:val="000000"/>
+          <w:sz w:val="19"/>
+          <w:szCs w:val="19"/>
+        </w:rPr>
+      </w:pPr>
+      <w:r>
+        <w:rPr>
+          <w:rFonts w:ascii="Consolas" w:hAnsi="Consolas" w:cs="Consolas"/>
+          <w:color w:val="000000"/>
+          <w:sz w:val="19"/>
+          <w:szCs w:val="19"/>
+        </w:rPr>
+        <w:t xml:space="preserve">                }</w:t>
+      </w:r>
+    </w:p>
+    <w:p>
+      <w:pPr>
+        <w:pStyle w:val="Listing"/>
+        <w:pBdr>
+          <w:top w:val="single" w:sz="4" w:space="1" w:color="auto"/>
+          <w:left w:val="single" w:sz="4" w:space="4" w:color="auto"/>
+          <w:bottom w:val="single" w:sz="4" w:space="1" w:color="auto"/>
+          <w:right w:val="single" w:sz="4" w:space="4" w:color="auto"/>
+        </w:pBdr>
+        <w:rPr>
+          <w:rFonts w:ascii="Consolas" w:hAnsi="Consolas" w:cs="Consolas"/>
+          <w:color w:val="000000"/>
+          <w:sz w:val="19"/>
+          <w:szCs w:val="19"/>
+        </w:rPr>
+      </w:pPr>
+      <w:r>
+        <w:rPr>
+          <w:rFonts w:ascii="Consolas" w:hAnsi="Consolas" w:cs="Consolas"/>
+          <w:color w:val="000000"/>
+          <w:sz w:val="19"/>
+          <w:szCs w:val="19"/>
+        </w:rPr>
+        <w:t xml:space="preserve">            }</w:t>
+      </w:r>
+    </w:p>
+    <w:p>
+      <w:pPr>
+        <w:rPr>
+          <w:rFonts w:asciiTheme="majorHAnsi" w:hAnsiTheme="majorHAnsi"/>
+          <w:lang w:val="en-US"/>
+        </w:rPr>
+      </w:pPr>
+      <w:proofErr w:type="spellStart"/>
+      <w:r>
+        <w:rPr>
+          <w:lang w:val="en-US"/>
+        </w:rPr>
+        <w:t>Odpowiada</w:t>
+      </w:r>
+      <w:proofErr w:type="spellEnd"/>
+      <w:r>
+        <w:rPr>
+          <w:lang w:val="en-US"/>
+        </w:rPr>
+        <w:t xml:space="preserve"> on za </w:t>
+      </w:r>
+      <w:proofErr w:type="spellStart"/>
+      <w:r>
+        <w:rPr>
+          <w:lang w:val="en-US"/>
+        </w:rPr>
+        <w:t>przygotowanie</w:t>
+      </w:r>
+      <w:proofErr w:type="spellEnd"/>
+      <w:r>
+        <w:rPr>
+          <w:lang w:val="en-US"/>
+        </w:rPr>
+        <w:t xml:space="preserve"> </w:t>
+      </w:r>
+      <w:proofErr w:type="spellStart"/>
+      <w:r>
+        <w:rPr>
+          <w:lang w:val="en-US"/>
+        </w:rPr>
+        <w:t>spójnego</w:t>
+      </w:r>
+      <w:proofErr w:type="spellEnd"/>
+      <w:r>
+        <w:rPr>
+          <w:lang w:val="en-US"/>
+        </w:rPr>
+        <w:t xml:space="preserve"> </w:t>
+      </w:r>
+      <w:proofErr w:type="spellStart"/>
+      <w:r>
+        <w:rPr>
+          <w:lang w:val="en-US"/>
+        </w:rPr>
+        <w:t>tekstu</w:t>
+      </w:r>
+      <w:proofErr w:type="spellEnd"/>
+      <w:r>
+        <w:rPr>
+          <w:lang w:val="en-US"/>
+        </w:rPr>
+        <w:t xml:space="preserve"> </w:t>
+      </w:r>
+      <w:proofErr w:type="spellStart"/>
+      <w:r>
+        <w:rPr>
+          <w:lang w:val="en-US"/>
+        </w:rPr>
+        <w:t>wiadomości</w:t>
+      </w:r>
+      <w:proofErr w:type="spellEnd"/>
+      <w:r>
+        <w:rPr>
+          <w:lang w:val="en-US"/>
+        </w:rPr>
+        <w:t xml:space="preserve"> email z </w:t>
+      </w:r>
+      <w:proofErr w:type="spellStart"/>
+      <w:r>
+        <w:rPr>
+          <w:lang w:val="en-US"/>
+        </w:rPr>
+        <w:t>pól</w:t>
+      </w:r>
+      <w:proofErr w:type="spellEnd"/>
+      <w:r>
+        <w:rPr>
+          <w:lang w:val="en-US"/>
+        </w:rPr>
+        <w:t xml:space="preserve"> </w:t>
+      </w:r>
+      <w:proofErr w:type="spellStart"/>
+      <w:r>
+        <w:rPr>
+          <w:lang w:val="en-US"/>
+        </w:rPr>
+        <w:t>uzupełnionych</w:t>
+      </w:r>
+      <w:proofErr w:type="spellEnd"/>
+      <w:r>
+        <w:rPr>
+          <w:lang w:val="en-US"/>
+        </w:rPr>
+        <w:t xml:space="preserve"> </w:t>
+      </w:r>
+      <w:proofErr w:type="spellStart"/>
+      <w:r>
+        <w:rPr>
+          <w:lang w:val="en-US"/>
+        </w:rPr>
+        <w:t>przez</w:t>
+      </w:r>
+      <w:proofErr w:type="spellEnd"/>
+      <w:r>
+        <w:rPr>
+          <w:lang w:val="en-US"/>
+        </w:rPr>
+        <w:t xml:space="preserve"> </w:t>
+      </w:r>
+      <w:proofErr w:type="spellStart"/>
+      <w:r>
+        <w:rPr>
+          <w:lang w:val="en-US"/>
+        </w:rPr>
+        <w:t>użytkownika</w:t>
+      </w:r>
+      <w:proofErr w:type="spellEnd"/>
+      <w:r>
+        <w:rPr>
+          <w:lang w:val="en-US"/>
+        </w:rPr>
+        <w:t xml:space="preserve"> </w:t>
+      </w:r>
+      <w:proofErr w:type="spellStart"/>
+      <w:r>
+        <w:rPr>
+          <w:lang w:val="en-US"/>
+        </w:rPr>
+        <w:t>oraz</w:t>
+      </w:r>
+      <w:proofErr w:type="spellEnd"/>
+      <w:r>
+        <w:rPr>
+          <w:lang w:val="en-US"/>
+        </w:rPr>
+        <w:t xml:space="preserve"> </w:t>
+      </w:r>
+      <w:proofErr w:type="spellStart"/>
+      <w:r>
+        <w:rPr>
+          <w:lang w:val="en-US"/>
+        </w:rPr>
+        <w:t>przesłanie</w:t>
+      </w:r>
+      <w:proofErr w:type="spellEnd"/>
+      <w:r>
+        <w:rPr>
+          <w:lang w:val="en-US"/>
+        </w:rPr>
+        <w:t xml:space="preserve"> go </w:t>
+      </w:r>
+      <w:proofErr w:type="spellStart"/>
+      <w:r>
+        <w:rPr>
+          <w:lang w:val="en-US"/>
+        </w:rPr>
+        <w:t>na</w:t>
+      </w:r>
+      <w:proofErr w:type="spellEnd"/>
+      <w:r>
+        <w:rPr>
+          <w:lang w:val="en-US"/>
+        </w:rPr>
+        <w:t xml:space="preserve"> </w:t>
+      </w:r>
+      <w:proofErr w:type="spellStart"/>
+      <w:r>
+        <w:rPr>
+          <w:lang w:val="en-US"/>
+        </w:rPr>
+        <w:t>odpowiedni</w:t>
+      </w:r>
+      <w:proofErr w:type="spellEnd"/>
+      <w:r>
+        <w:rPr>
+          <w:lang w:val="en-US"/>
+        </w:rPr>
+        <w:t xml:space="preserve"> </w:t>
+      </w:r>
+      <w:proofErr w:type="spellStart"/>
+      <w:r>
+        <w:rPr>
+          <w:lang w:val="en-US"/>
+        </w:rPr>
+        <w:t>adres</w:t>
+      </w:r>
+      <w:proofErr w:type="spellEnd"/>
+      <w:r>
+        <w:rPr>
+          <w:lang w:val="en-US"/>
+        </w:rPr>
+        <w:t xml:space="preserve"> w </w:t>
+      </w:r>
+      <w:proofErr w:type="spellStart"/>
+      <w:r>
+        <w:rPr>
+          <w:lang w:val="en-US"/>
+        </w:rPr>
+        <w:t>formie</w:t>
+      </w:r>
+      <w:proofErr w:type="spellEnd"/>
+      <w:r>
+        <w:rPr>
+          <w:lang w:val="en-US"/>
+        </w:rPr>
+        <w:t xml:space="preserve"> </w:t>
+      </w:r>
+      <w:proofErr w:type="spellStart"/>
+      <w:r>
+        <w:rPr>
+          <w:lang w:val="en-US"/>
+        </w:rPr>
+        <w:t>wiadomości</w:t>
+      </w:r>
+      <w:proofErr w:type="spellEnd"/>
+      <w:r>
+        <w:rPr>
+          <w:lang w:val="en-US"/>
+        </w:rPr>
+        <w:t xml:space="preserve"> email.</w:t>
+      </w:r>
       <w:r>
         <w:rPr>
           <w:lang w:val="en-US"/>
@@ -4234,12 +6058,20 @@
       <w:pPr>
         <w:pStyle w:val="NrNagwek1"/>
       </w:pPr>
-      <w:bookmarkStart w:id="14" w:name="_Toc468799044"/>
+      <w:bookmarkStart w:id="12" w:name="_Toc468799044"/>
       <w:r>
         <w:lastRenderedPageBreak/>
+        <w:t>Baza danych</w:t>
+      </w:r>
+    </w:p>
+    <w:p>
+      <w:pPr>
+        <w:pStyle w:val="NrNagwek1"/>
+      </w:pPr>
+      <w:r>
         <w:t>Podsumowanie i wnioski</w:t>
       </w:r>
-      <w:bookmarkEnd w:id="14"/>
+      <w:bookmarkEnd w:id="12"/>
     </w:p>
     <w:p>
       <w:pPr>
@@ -4291,8 +6123,6 @@
           <w:lang w:val="pt-PT"/>
         </w:rPr>
       </w:pPr>
-      <w:bookmarkStart w:id="15" w:name="_GoBack"/>
-      <w:bookmarkEnd w:id="15"/>
       <w:r>
         <w:rPr>
           <w:lang w:val="pt-PT"/>
@@ -4303,6 +6133,14 @@
         <w:rPr>
           <w:lang w:val="pt-PT"/>
         </w:rPr>
+        <w:t xml:space="preserve"> Analogicznie można rozwijać również moduł diagnostyczny. </w:t>
+      </w:r>
+      <w:bookmarkStart w:id="13" w:name="_GoBack"/>
+      <w:bookmarkEnd w:id="13"/>
+      <w:r>
+        <w:rPr>
+          <w:lang w:val="pt-PT"/>
+        </w:rPr>
         <w:br w:type="page"/>
       </w:r>
     </w:p>
@@ -4313,7 +6151,7 @@
           <w:lang w:val="sv-SE"/>
         </w:rPr>
       </w:pPr>
-      <w:bookmarkStart w:id="16" w:name="_Toc468799045"/>
+      <w:bookmarkStart w:id="14" w:name="_Toc468799045"/>
       <w:r>
         <w:rPr>
           <w:lang w:val="sv-SE"/>
@@ -4321,7 +6159,7 @@
         <w:lastRenderedPageBreak/>
         <w:t>Literatura</w:t>
       </w:r>
-      <w:bookmarkEnd w:id="16"/>
+      <w:bookmarkEnd w:id="14"/>
     </w:p>
     <w:p>
       <w:pPr>
@@ -4373,7 +6211,7 @@
         </w:rPr>
         <w:t xml:space="preserve"> </w:t>
       </w:r>
-      <w:hyperlink r:id="rId9" w:history="1">
+      <w:hyperlink r:id="rId18" w:history="1">
         <w:r>
           <w:rPr>
             <w:rStyle w:val="Hipercze"/>
@@ -4430,16 +6268,16 @@
       <w:pPr>
         <w:pStyle w:val="Nagwek1"/>
       </w:pPr>
-      <w:bookmarkStart w:id="17" w:name="_Toc468799046"/>
+      <w:bookmarkStart w:id="15" w:name="_Toc468799046"/>
       <w:r>
         <w:lastRenderedPageBreak/>
         <w:t>Dodatek A</w:t>
       </w:r>
-      <w:bookmarkEnd w:id="17"/>
+      <w:bookmarkEnd w:id="15"/>
     </w:p>
     <w:p/>
     <w:sectPr>
-      <w:footerReference w:type="default" r:id="rId10"/>
+      <w:footerReference w:type="default" r:id="rId19"/>
       <w:pgSz w:w="11906" w:h="16838"/>
       <w:pgMar w:top="1417" w:right="1417" w:bottom="1417" w:left="1417" w:header="708" w:footer="708" w:gutter="0"/>
       <w:pgNumType w:start="2"/>
@@ -6188,7 +8026,7 @@
 </file>
 
 <file path=customXml/itemProps1.xml><?xml version="1.0" encoding="utf-8"?>
-<ds:datastoreItem xmlns:ds="http://schemas.openxmlformats.org/officeDocument/2006/customXml" ds:itemID="{CD871E69-B715-4A37-B16D-993498567350}">
+<ds:datastoreItem xmlns:ds="http://schemas.openxmlformats.org/officeDocument/2006/customXml" ds:itemID="{A6A7C5B0-462A-499E-A768-1B6292FBF101}">
   <ds:schemaRefs>
     <ds:schemaRef ds:uri="http://schemas.openxmlformats.org/officeDocument/2006/bibliography"/>
   </ds:schemaRefs>

</xml_diff>

<commit_message>
inz + model nn .png
</commit_message>
<xml_diff>
--- a/CardiologicClinic_WebApp/PRACA INŻ/pracca inz.docx
+++ b/CardiologicClinic_WebApp/PRACA INŻ/pracca inz.docx
@@ -2204,7 +2204,13 @@
       </w:r>
       <w:proofErr w:type="spellEnd"/>
       <w:r>
-        <w:t xml:space="preserve"> 2.1 </w:t>
+        <w:t xml:space="preserve"> 2.1</w:t>
+      </w:r>
+      <w:r>
+        <w:t>[1]</w:t>
+      </w:r>
+      <w:r>
+        <w:t xml:space="preserve"> </w:t>
       </w:r>
       <w:r>
         <w:t>oraz baza danych Microsoft SQL</w:t>
@@ -2221,10 +2227,16 @@
         <w:t xml:space="preserve"> First”</w:t>
       </w:r>
       <w:r>
+        <w:t>[2]</w:t>
+      </w:r>
+      <w:r>
         <w:t>.</w:t>
       </w:r>
       <w:r>
-        <w:t xml:space="preserve"> Do zrealizowania modułu diagnostycznego zaimplementowana została sieć neuronowa </w:t>
+        <w:t xml:space="preserve"> </w:t>
+      </w:r>
+      <w:r>
+        <w:t xml:space="preserve">Do zrealizowania modułu diagnostycznego zaimplementowana została sieć neuronowa </w:t>
       </w:r>
       <w:r>
         <w:t xml:space="preserve">z wykorzystaniem bibliotek </w:t>
@@ -2854,7 +2866,42 @@
         </w:drawing>
       </w:r>
     </w:p>
+    <w:p/>
     <w:p>
+      <w:r>
+        <w:lastRenderedPageBreak/>
+        <w:t xml:space="preserve">Lokalizacja na mapie została wygenerowana dzięki wykorzystaniu narzędzia </w:t>
+      </w:r>
+      <w:proofErr w:type="spellStart"/>
+      <w:r>
+        <w:t>google</w:t>
+      </w:r>
+      <w:proofErr w:type="spellEnd"/>
+      <w:r>
+        <w:t xml:space="preserve"> </w:t>
+      </w:r>
+      <w:proofErr w:type="spellStart"/>
+      <w:r>
+        <w:t>maps</w:t>
+      </w:r>
+      <w:proofErr w:type="spellEnd"/>
+      <w:r>
+        <w:t>.</w:t>
+      </w:r>
+      <w:r>
+        <w:t xml:space="preserve"> Operacja ta </w:t>
+      </w:r>
+      <w:r>
+        <w:t>jest możliwa do przeprowadzona na stronie</w:t>
+      </w:r>
+      <w:r>
+        <w:t xml:space="preserve"> [x]</w:t>
+      </w:r>
+      <w:r>
+        <w:t xml:space="preserve"> </w:t>
+      </w:r>
+    </w:p>
+    <w:p>
       <w:pPr>
         <w:pStyle w:val="NrNagwek2"/>
       </w:pPr>
@@ -2862,7 +2909,6 @@
         <w:rPr>
           <w:noProof/>
         </w:rPr>
-        <w:lastRenderedPageBreak/>
         <w:drawing>
           <wp:anchor distT="0" distB="0" distL="114300" distR="114300" simplePos="0" relativeHeight="251656704" behindDoc="1" locked="0" layoutInCell="1" allowOverlap="1">
             <wp:simplePos x="0" y="0"/>
@@ -2962,6 +3008,7 @@
         <w:rPr>
           <w:noProof/>
         </w:rPr>
+        <w:lastRenderedPageBreak/>
         <w:drawing>
           <wp:anchor distT="0" distB="0" distL="114300" distR="114300" simplePos="0" relativeHeight="251659776" behindDoc="1" locked="0" layoutInCell="1" allowOverlap="1">
             <wp:simplePos x="0" y="0"/>
@@ -3055,7 +3102,6 @@
         <w:pStyle w:val="NrNagwek1"/>
       </w:pPr>
       <w:r>
-        <w:lastRenderedPageBreak/>
         <w:t>Funkcjonalności systemu</w:t>
       </w:r>
       <w:r>
@@ -3160,6 +3206,7 @@
         <w:rPr>
           <w:noProof/>
         </w:rPr>
+        <w:lastRenderedPageBreak/>
         <w:drawing>
           <wp:inline distT="0" distB="0" distL="0" distR="0">
             <wp:extent cx="5760720" cy="3177540"/>
@@ -3571,7 +3618,6 @@
     </w:p>
     <w:p>
       <w:pPr>
-        <w:ind w:firstLine="708"/>
         <w:jc w:val="left"/>
       </w:pPr>
       <w:r>
@@ -3582,6 +3628,12 @@
       </w:r>
       <w:r>
         <w:t>.</w:t>
+      </w:r>
+      <w:r>
+        <w:t xml:space="preserve"> Do jego implementacji została wykorzystana biblioteka Chart.js</w:t>
+      </w:r>
+      <w:r>
+        <w:t xml:space="preserve">[x]. </w:t>
       </w:r>
     </w:p>
     <w:p>
@@ -5649,12 +5701,18 @@
         </w:rPr>
         <w:t xml:space="preserve"> jest </w:t>
       </w:r>
-      <w:proofErr w:type="spellStart"/>
-      <w:r>
-        <w:rPr>
-          <w:lang w:val="en-US"/>
-        </w:rPr>
-        <w:t>na</w:t>
+      <w:r>
+        <w:rPr>
+          <w:lang w:val="en-US"/>
+        </w:rPr>
+        <w:t xml:space="preserve">za </w:t>
+      </w:r>
+      <w:proofErr w:type="spellStart"/>
+      <w:r>
+        <w:rPr>
+          <w:lang w:val="en-US"/>
+        </w:rPr>
+        <w:t>pośrednictwem</w:t>
       </w:r>
       <w:proofErr w:type="spellEnd"/>
       <w:r>
@@ -5675,16 +5733,16 @@
         <w:rPr>
           <w:lang w:val="en-US"/>
         </w:rPr>
-        <w:t xml:space="preserve"> </w:t>
-      </w:r>
-      <w:proofErr w:type="spellStart"/>
-      <w:r>
-        <w:rPr>
-          <w:lang w:val="en-US"/>
-        </w:rPr>
-        <w:t>formatce</w:t>
-      </w:r>
-      <w:proofErr w:type="spellEnd"/>
+        <w:t xml:space="preserve"> format</w:t>
+      </w:r>
+      <w:r>
+        <w:rPr>
+          <w:lang w:val="en-US"/>
+        </w:rPr>
+        <w:t>ki</w:t>
+      </w:r>
+      <w:bookmarkStart w:id="9" w:name="_GoBack"/>
+      <w:bookmarkEnd w:id="9"/>
       <w:r>
         <w:rPr>
           <w:lang w:val="en-US"/>
@@ -6207,20 +6265,6 @@
         <w:rPr>
           <w:lang w:val="en-US"/>
         </w:rPr>
-        <w:t>systemie</w:t>
-      </w:r>
-      <w:proofErr w:type="spellEnd"/>
-      <w:r>
-        <w:rPr>
-          <w:lang w:val="en-US"/>
-        </w:rPr>
-        <w:t xml:space="preserve"> w </w:t>
-      </w:r>
-      <w:proofErr w:type="spellStart"/>
-      <w:r>
-        <w:rPr>
-          <w:lang w:val="en-US"/>
-        </w:rPr>
         <w:t>formie</w:t>
       </w:r>
       <w:proofErr w:type="spellEnd"/>
@@ -6243,6 +6287,130 @@
           <w:lang w:val="en-US"/>
         </w:rPr>
         <w:t>.</w:t>
+      </w:r>
+      <w:r>
+        <w:rPr>
+          <w:lang w:val="en-US"/>
+        </w:rPr>
+        <w:t xml:space="preserve"> Do </w:t>
+      </w:r>
+      <w:proofErr w:type="spellStart"/>
+      <w:r>
+        <w:rPr>
+          <w:lang w:val="en-US"/>
+        </w:rPr>
+        <w:t>jego</w:t>
+      </w:r>
+      <w:proofErr w:type="spellEnd"/>
+      <w:r>
+        <w:rPr>
+          <w:lang w:val="en-US"/>
+        </w:rPr>
+        <w:t xml:space="preserve"> </w:t>
+      </w:r>
+      <w:proofErr w:type="spellStart"/>
+      <w:r>
+        <w:rPr>
+          <w:lang w:val="en-US"/>
+        </w:rPr>
+        <w:t>implementacji</w:t>
+      </w:r>
+      <w:proofErr w:type="spellEnd"/>
+      <w:r>
+        <w:rPr>
+          <w:lang w:val="en-US"/>
+        </w:rPr>
+        <w:t xml:space="preserve"> </w:t>
+      </w:r>
+      <w:proofErr w:type="spellStart"/>
+      <w:r>
+        <w:rPr>
+          <w:lang w:val="en-US"/>
+        </w:rPr>
+        <w:t>została</w:t>
+      </w:r>
+      <w:proofErr w:type="spellEnd"/>
+      <w:r>
+        <w:rPr>
+          <w:lang w:val="en-US"/>
+        </w:rPr>
+        <w:t xml:space="preserve"> </w:t>
+      </w:r>
+      <w:proofErr w:type="spellStart"/>
+      <w:r>
+        <w:rPr>
+          <w:lang w:val="en-US"/>
+        </w:rPr>
+        <w:t>wykorzystana</w:t>
+      </w:r>
+      <w:proofErr w:type="spellEnd"/>
+      <w:r>
+        <w:rPr>
+          <w:lang w:val="en-US"/>
+        </w:rPr>
+        <w:t xml:space="preserve"> </w:t>
+      </w:r>
+      <w:proofErr w:type="spellStart"/>
+      <w:r>
+        <w:rPr>
+          <w:lang w:val="en-US"/>
+        </w:rPr>
+        <w:t>biblioteka</w:t>
+      </w:r>
+      <w:proofErr w:type="spellEnd"/>
+      <w:r>
+        <w:rPr>
+          <w:lang w:val="en-US"/>
+        </w:rPr>
+        <w:t xml:space="preserve"> DHTMLX [x].</w:t>
+      </w:r>
+      <w:r>
+        <w:rPr>
+          <w:lang w:val="en-US"/>
+        </w:rPr>
+        <w:t xml:space="preserve"> </w:t>
+      </w:r>
+      <w:proofErr w:type="spellStart"/>
+      <w:r>
+        <w:rPr>
+          <w:lang w:val="en-US"/>
+        </w:rPr>
+        <w:t>Wykorzystuje</w:t>
+      </w:r>
+      <w:proofErr w:type="spellEnd"/>
+      <w:r>
+        <w:rPr>
+          <w:lang w:val="en-US"/>
+        </w:rPr>
+        <w:t xml:space="preserve"> </w:t>
+      </w:r>
+      <w:proofErr w:type="spellStart"/>
+      <w:r>
+        <w:rPr>
+          <w:lang w:val="en-US"/>
+        </w:rPr>
+        <w:t>ona</w:t>
+      </w:r>
+      <w:proofErr w:type="spellEnd"/>
+      <w:r>
+        <w:rPr>
+          <w:lang w:val="en-US"/>
+        </w:rPr>
+        <w:t xml:space="preserve"> JavaScript </w:t>
+      </w:r>
+      <w:proofErr w:type="spellStart"/>
+      <w:r>
+        <w:rPr>
+          <w:lang w:val="en-US"/>
+        </w:rPr>
+        <w:t>oraz</w:t>
+      </w:r>
+      <w:proofErr w:type="spellEnd"/>
+      <w:r>
+        <w:rPr>
+          <w:lang w:val="en-US"/>
+        </w:rPr>
+        <w:t xml:space="preserve"> HTML5.</w:t>
       </w:r>
     </w:p>
     <w:p>
@@ -6544,7 +6712,14 @@
         <w:rPr>
           <w:lang w:val="en-US"/>
         </w:rPr>
-        <w:t>została</w:t>
+        <w:t>zos</w:t>
+      </w:r>
+      <w:r>
+        <w:rPr>
+          <w:lang w:val="en-US"/>
+        </w:rPr>
+        <w:lastRenderedPageBreak/>
+        <w:t>tała</w:t>
       </w:r>
       <w:proofErr w:type="spellEnd"/>
       <w:r>
@@ -6744,7 +6919,6 @@
         <w:rPr>
           <w:lang w:val="en-US"/>
         </w:rPr>
-        <w:lastRenderedPageBreak/>
         <w:t>Ból</w:t>
       </w:r>
       <w:proofErr w:type="spellEnd"/>
@@ -7313,8 +7487,8 @@
           <w:tcPr>
             <w:tcW w:w="1059" w:type="dxa"/>
             <w:tcBorders>
-              <w:top w:val="nil"/>
-              <w:left w:val="single" w:sz="8" w:space="0" w:color="auto"/>
+              <w:top w:val="single" w:sz="4" w:space="0" w:color="auto"/>
+              <w:left w:val="single" w:sz="4" w:space="0" w:color="auto"/>
               <w:bottom w:val="single" w:sz="4" w:space="0" w:color="auto"/>
               <w:right w:val="single" w:sz="4" w:space="0" w:color="auto"/>
             </w:tcBorders>
@@ -7328,15 +7502,17 @@
               <w:spacing w:line="240" w:lineRule="auto"/>
               <w:jc w:val="center"/>
               <w:rPr>
-                <w:rFonts w:ascii="Calibri" w:eastAsia="Times New Roman" w:hAnsi="Calibri" w:cs="Calibri"/>
+                <w:rFonts w:eastAsia="Times New Roman" w:cs="Times New Roman"/>
                 <w:color w:val="000000"/>
+                <w:szCs w:val="24"/>
                 <w:lang w:eastAsia="pl-PL"/>
               </w:rPr>
             </w:pPr>
             <w:r>
               <w:rPr>
-                <w:rFonts w:ascii="Calibri" w:eastAsia="Times New Roman" w:hAnsi="Calibri" w:cs="Calibri"/>
+                <w:rFonts w:eastAsia="Times New Roman" w:cs="Times New Roman"/>
                 <w:color w:val="000000"/>
+                <w:szCs w:val="24"/>
                 <w:lang w:eastAsia="pl-PL"/>
               </w:rPr>
               <w:t>5</w:t>
@@ -7347,10 +7523,10 @@
           <w:tcPr>
             <w:tcW w:w="1341" w:type="dxa"/>
             <w:tcBorders>
-              <w:top w:val="nil"/>
-              <w:left w:val="nil"/>
+              <w:top w:val="single" w:sz="4" w:space="0" w:color="auto"/>
+              <w:left w:val="single" w:sz="4" w:space="0" w:color="auto"/>
               <w:bottom w:val="single" w:sz="4" w:space="0" w:color="auto"/>
-              <w:right w:val="single" w:sz="8" w:space="0" w:color="auto"/>
+              <w:right w:val="single" w:sz="4" w:space="0" w:color="auto"/>
             </w:tcBorders>
             <w:shd w:val="clear" w:color="auto" w:fill="auto"/>
             <w:noWrap/>
@@ -7362,18 +7538,96 @@
               <w:spacing w:line="240" w:lineRule="auto"/>
               <w:jc w:val="center"/>
               <w:rPr>
-                <w:rFonts w:ascii="Calibri" w:eastAsia="Times New Roman" w:hAnsi="Calibri" w:cs="Calibri"/>
+                <w:rFonts w:eastAsia="Times New Roman" w:cs="Times New Roman"/>
                 <w:color w:val="000000"/>
+                <w:szCs w:val="24"/>
                 <w:lang w:eastAsia="pl-PL"/>
               </w:rPr>
             </w:pPr>
             <w:r>
               <w:rPr>
-                <w:rFonts w:ascii="Calibri" w:eastAsia="Times New Roman" w:hAnsi="Calibri" w:cs="Calibri"/>
+                <w:rFonts w:eastAsia="Times New Roman" w:cs="Times New Roman"/>
                 <w:color w:val="000000"/>
+                <w:szCs w:val="24"/>
                 <w:lang w:eastAsia="pl-PL"/>
               </w:rPr>
               <w:t>68</w:t>
+            </w:r>
+          </w:p>
+        </w:tc>
+      </w:tr>
+      <w:tr>
+        <w:trPr>
+          <w:trHeight w:val="288"/>
+          <w:jc w:val="center"/>
+        </w:trPr>
+        <w:tc>
+          <w:tcPr>
+            <w:tcW w:w="1059" w:type="dxa"/>
+            <w:tcBorders>
+              <w:top w:val="single" w:sz="4" w:space="0" w:color="auto"/>
+              <w:left w:val="single" w:sz="4" w:space="0" w:color="auto"/>
+              <w:bottom w:val="single" w:sz="4" w:space="0" w:color="auto"/>
+              <w:right w:val="single" w:sz="4" w:space="0" w:color="auto"/>
+            </w:tcBorders>
+            <w:shd w:val="clear" w:color="auto" w:fill="auto"/>
+            <w:noWrap/>
+            <w:vAlign w:val="bottom"/>
+          </w:tcPr>
+          <w:p>
+            <w:pPr>
+              <w:spacing w:line="240" w:lineRule="auto"/>
+              <w:jc w:val="center"/>
+              <w:rPr>
+                <w:rFonts w:eastAsia="Times New Roman" w:cs="Times New Roman"/>
+                <w:color w:val="000000"/>
+                <w:szCs w:val="24"/>
+                <w:lang w:eastAsia="pl-PL"/>
+              </w:rPr>
+            </w:pPr>
+            <w:r>
+              <w:rPr>
+                <w:rFonts w:cs="Times New Roman"/>
+                <w:color w:val="222222"/>
+                <w:szCs w:val="24"/>
+                <w:shd w:val="clear" w:color="auto" w:fill="FFFFFF"/>
+              </w:rPr>
+              <w:t>Σ</w:t>
+            </w:r>
+          </w:p>
+        </w:tc>
+        <w:tc>
+          <w:tcPr>
+            <w:tcW w:w="1341" w:type="dxa"/>
+            <w:tcBorders>
+              <w:top w:val="single" w:sz="4" w:space="0" w:color="auto"/>
+              <w:left w:val="single" w:sz="4" w:space="0" w:color="auto"/>
+              <w:bottom w:val="single" w:sz="4" w:space="0" w:color="auto"/>
+              <w:right w:val="single" w:sz="4" w:space="0" w:color="auto"/>
+            </w:tcBorders>
+            <w:shd w:val="clear" w:color="auto" w:fill="auto"/>
+            <w:noWrap/>
+            <w:vAlign w:val="bottom"/>
+          </w:tcPr>
+          <w:p>
+            <w:pPr>
+              <w:spacing w:line="240" w:lineRule="auto"/>
+              <w:jc w:val="center"/>
+              <w:rPr>
+                <w:rFonts w:eastAsia="Times New Roman" w:cs="Times New Roman"/>
+                <w:color w:val="000000"/>
+                <w:szCs w:val="24"/>
+                <w:lang w:eastAsia="pl-PL"/>
+              </w:rPr>
+            </w:pPr>
+            <w:r>
+              <w:rPr>
+                <w:rFonts w:eastAsia="Times New Roman" w:cs="Times New Roman"/>
+                <w:color w:val="000000"/>
+                <w:szCs w:val="24"/>
+                <w:lang w:eastAsia="pl-PL"/>
+              </w:rPr>
+              <w:t>902</w:t>
             </w:r>
           </w:p>
         </w:tc>
@@ -8126,6 +8380,7 @@
                 <w:sz w:val="24"/>
                 <w:szCs w:val="24"/>
               </w:rPr>
+              <w:lastRenderedPageBreak/>
               <w:t xml:space="preserve">2 – </w:t>
             </w:r>
             <w:r>
@@ -8185,7 +8440,6 @@
                 <w:sz w:val="24"/>
                 <w:szCs w:val="24"/>
               </w:rPr>
-              <w:lastRenderedPageBreak/>
               <w:t>5 – Tępy</w:t>
             </w:r>
           </w:p>
@@ -8263,7 +8517,6 @@
                 <w:sz w:val="24"/>
                 <w:szCs w:val="24"/>
               </w:rPr>
-              <w:lastRenderedPageBreak/>
               <w:t>6</w:t>
             </w:r>
           </w:p>
@@ -9187,7 +9440,17 @@
                 <w:sz w:val="24"/>
                 <w:szCs w:val="19"/>
               </w:rPr>
-              <w:t>Odczucie ulgi poprzez podanie nitrogliceryny w czasie dłuższym niż 5 minut</w:t>
+              <w:t>Odczucie ulgi poprzez podanie nitroglice</w:t>
+            </w:r>
+            <w:r>
+              <w:rPr>
+                <w:rFonts w:cs="Times New Roman"/>
+                <w:color w:val="000000"/>
+                <w:sz w:val="24"/>
+                <w:szCs w:val="19"/>
+              </w:rPr>
+              <w:lastRenderedPageBreak/>
+              <w:t>ryny w czasie dłuższym niż 5 minut</w:t>
             </w:r>
           </w:p>
           <w:p>
@@ -9272,7 +9535,6 @@
                 <w:sz w:val="24"/>
                 <w:szCs w:val="24"/>
               </w:rPr>
-              <w:lastRenderedPageBreak/>
               <w:t>6 –</w:t>
             </w:r>
             <w:r>
@@ -9304,7 +9566,6 @@
               <w:rPr>
                 <w:szCs w:val="24"/>
               </w:rPr>
-              <w:lastRenderedPageBreak/>
               <w:t>16</w:t>
             </w:r>
           </w:p>
@@ -10605,6 +10866,7 @@
                 <w:sz w:val="24"/>
                 <w:szCs w:val="24"/>
               </w:rPr>
+              <w:lastRenderedPageBreak/>
               <w:t>1 – Tak</w:t>
             </w:r>
           </w:p>
@@ -10720,7 +10982,6 @@
                 <w:sz w:val="24"/>
                 <w:szCs w:val="24"/>
               </w:rPr>
-              <w:lastRenderedPageBreak/>
               <w:t>32</w:t>
             </w:r>
           </w:p>
@@ -11342,8 +11603,6 @@
               </w:rPr>
               <w:t>INT</w:t>
             </w:r>
-            <w:bookmarkStart w:id="9" w:name="_GoBack"/>
-            <w:bookmarkEnd w:id="9"/>
           </w:p>
         </w:tc>
       </w:tr>
@@ -12161,6 +12420,7 @@
                 <w:sz w:val="24"/>
                 <w:szCs w:val="24"/>
               </w:rPr>
+              <w:lastRenderedPageBreak/>
               <w:t>49</w:t>
             </w:r>
           </w:p>
@@ -12310,7 +12570,6 @@
                 <w:sz w:val="24"/>
                 <w:szCs w:val="24"/>
               </w:rPr>
-              <w:lastRenderedPageBreak/>
               <w:t>1 – Tak</w:t>
             </w:r>
           </w:p>
@@ -12338,7 +12597,6 @@
                 <w:sz w:val="24"/>
                 <w:szCs w:val="24"/>
               </w:rPr>
-              <w:lastRenderedPageBreak/>
               <w:t>51</w:t>
             </w:r>
           </w:p>
@@ -13129,17 +13387,141 @@
     </w:p>
     <w:p>
       <w:pPr>
-        <w:ind w:firstLine="708"/>
-        <w:rPr>
-          <w:rFonts w:asciiTheme="majorHAnsi" w:hAnsiTheme="majorHAnsi"/>
-          <w:lang w:val="en-US"/>
-        </w:rPr>
-      </w:pPr>
-      <w:r>
-        <w:rPr>
-          <w:lang w:val="en-US"/>
-        </w:rPr>
-        <w:br w:type="page"/>
+        <w:rPr>
+          <w:lang w:val="en-US"/>
+        </w:rPr>
+      </w:pPr>
+      <w:r>
+        <w:rPr>
+          <w:lang w:val="en-US"/>
+        </w:rPr>
+        <w:t xml:space="preserve">Do </w:t>
+      </w:r>
+      <w:proofErr w:type="spellStart"/>
+      <w:r>
+        <w:rPr>
+          <w:lang w:val="en-US"/>
+        </w:rPr>
+        <w:t>rozwiązania</w:t>
+      </w:r>
+      <w:proofErr w:type="spellEnd"/>
+      <w:r>
+        <w:rPr>
+          <w:lang w:val="en-US"/>
+        </w:rPr>
+        <w:t xml:space="preserve"> </w:t>
+      </w:r>
+      <w:proofErr w:type="spellStart"/>
+      <w:r>
+        <w:rPr>
+          <w:lang w:val="en-US"/>
+        </w:rPr>
+        <w:t>problemu</w:t>
+      </w:r>
+      <w:proofErr w:type="spellEnd"/>
+      <w:r>
+        <w:rPr>
+          <w:lang w:val="en-US"/>
+        </w:rPr>
+        <w:t xml:space="preserve"> </w:t>
+      </w:r>
+      <w:proofErr w:type="spellStart"/>
+      <w:r>
+        <w:rPr>
+          <w:lang w:val="en-US"/>
+        </w:rPr>
+        <w:t>klasyfikacji</w:t>
+      </w:r>
+      <w:proofErr w:type="spellEnd"/>
+      <w:r>
+        <w:rPr>
+          <w:lang w:val="en-US"/>
+        </w:rPr>
+        <w:t xml:space="preserve"> </w:t>
+      </w:r>
+      <w:proofErr w:type="spellStart"/>
+      <w:r>
+        <w:rPr>
+          <w:lang w:val="en-US"/>
+        </w:rPr>
+        <w:t>zaimplementowana</w:t>
+      </w:r>
+      <w:proofErr w:type="spellEnd"/>
+      <w:r>
+        <w:rPr>
+          <w:lang w:val="en-US"/>
+        </w:rPr>
+        <w:t xml:space="preserve"> </w:t>
+      </w:r>
+      <w:proofErr w:type="spellStart"/>
+      <w:r>
+        <w:rPr>
+          <w:lang w:val="en-US"/>
+        </w:rPr>
+        <w:t>została</w:t>
+      </w:r>
+      <w:proofErr w:type="spellEnd"/>
+      <w:r>
+        <w:rPr>
+          <w:lang w:val="en-US"/>
+        </w:rPr>
+        <w:t xml:space="preserve"> </w:t>
+      </w:r>
+      <w:proofErr w:type="spellStart"/>
+      <w:r>
+        <w:rPr>
+          <w:lang w:val="en-US"/>
+        </w:rPr>
+        <w:t>sieć</w:t>
+      </w:r>
+      <w:proofErr w:type="spellEnd"/>
+      <w:r>
+        <w:rPr>
+          <w:lang w:val="en-US"/>
+        </w:rPr>
+        <w:t xml:space="preserve"> </w:t>
+      </w:r>
+      <w:proofErr w:type="spellStart"/>
+      <w:r>
+        <w:rPr>
+          <w:lang w:val="en-US"/>
+        </w:rPr>
+        <w:t>neuronowa</w:t>
+      </w:r>
+      <w:proofErr w:type="spellEnd"/>
+      <w:r>
+        <w:rPr>
+          <w:lang w:val="en-US"/>
+        </w:rPr>
+        <w:t xml:space="preserve"> </w:t>
+      </w:r>
+      <w:proofErr w:type="spellStart"/>
+      <w:r>
+        <w:rPr>
+          <w:lang w:val="en-US"/>
+        </w:rPr>
+        <w:t>licząca</w:t>
+      </w:r>
+      <w:proofErr w:type="spellEnd"/>
+      <w:r>
+        <w:rPr>
+          <w:lang w:val="en-US"/>
+        </w:rPr>
+        <w:t xml:space="preserve"> 4 </w:t>
+      </w:r>
+      <w:proofErr w:type="spellStart"/>
+      <w:r>
+        <w:rPr>
+          <w:lang w:val="en-US"/>
+        </w:rPr>
+        <w:t>warstwy</w:t>
+      </w:r>
+      <w:proofErr w:type="spellEnd"/>
+      <w:r>
+        <w:rPr>
+          <w:lang w:val="en-US"/>
+        </w:rPr>
+        <w:t>.</w:t>
       </w:r>
     </w:p>
     <w:p>
@@ -13148,7 +13530,6 @@
       </w:pPr>
       <w:bookmarkStart w:id="10" w:name="_Toc468799044"/>
       <w:r>
-        <w:lastRenderedPageBreak/>
         <w:t>Baza danych</w:t>
       </w:r>
     </w:p>
@@ -13178,6 +13559,62 @@
       </w:r>
       <w:r>
         <w:t xml:space="preserve"> </w:t>
+      </w:r>
+    </w:p>
+    <w:p>
+      <w:pPr>
+        <w:ind w:firstLine="708"/>
+        <w:jc w:val="center"/>
+      </w:pPr>
+      <w:r>
+        <w:rPr>
+          <w:noProof/>
+        </w:rPr>
+        <w:lastRenderedPageBreak/>
+        <w:drawing>
+          <wp:inline distT="0" distB="0" distL="0" distR="0">
+            <wp:extent cx="4791744" cy="1209844"/>
+            <wp:effectExtent l="0" t="0" r="0" b="0"/>
+            <wp:docPr id="22" name="Obraz 22"/>
+            <wp:cNvGraphicFramePr>
+              <a:graphicFrameLocks xmlns:a="http://schemas.openxmlformats.org/drawingml/2006/main" noChangeAspect="1"/>
+            </wp:cNvGraphicFramePr>
+            <a:graphic xmlns:a="http://schemas.openxmlformats.org/drawingml/2006/main">
+              <a:graphicData uri="http://schemas.openxmlformats.org/drawingml/2006/picture">
+                <pic:pic xmlns:pic="http://schemas.openxmlformats.org/drawingml/2006/picture">
+                  <pic:nvPicPr>
+                    <pic:cNvPr id="22" name="code-first.png"/>
+                    <pic:cNvPicPr/>
+                  </pic:nvPicPr>
+                  <pic:blipFill>
+                    <a:blip r:embed="rId23">
+                      <a:extLst>
+                        <a:ext uri="{28A0092B-C50C-407E-A947-70E740481C1C}">
+                          <a14:useLocalDpi xmlns:a14="http://schemas.microsoft.com/office/drawing/2010/main" val="0"/>
+                        </a:ext>
+                      </a:extLst>
+                    </a:blip>
+                    <a:stretch>
+                      <a:fillRect/>
+                    </a:stretch>
+                  </pic:blipFill>
+                  <pic:spPr>
+                    <a:xfrm>
+                      <a:off x="0" y="0"/>
+                      <a:ext cx="4791744" cy="1209844"/>
+                    </a:xfrm>
+                    <a:prstGeom prst="rect">
+                      <a:avLst/>
+                    </a:prstGeom>
+                  </pic:spPr>
+                </pic:pic>
+              </a:graphicData>
+            </a:graphic>
+          </wp:inline>
+        </w:drawing>
+      </w:r>
+      <w:r>
+        <w:t>[2]</w:t>
       </w:r>
     </w:p>
     <w:p>
@@ -15724,9 +16161,6 @@
       </w:r>
     </w:p>
     <w:p>
-      <w:pPr>
-        <w:ind w:firstLine="708"/>
-      </w:pPr>
       <w:r>
         <w:t xml:space="preserve">Powyższa tabela służy do przechowywania danych na temat wizyt odbywanych w klinice </w:t>
       </w:r>
@@ -15765,6 +16199,9 @@
         <w:t>Celem pracy było wykonanie aplikacji webowej wspomagającej zarządzanie kliniką kardiologiczną wraz z modułem diagnostycznym odpowiadającym za klasyfikację rodzaju bólu</w:t>
       </w:r>
       <w:r>
+        <w:t xml:space="preserve"> w klatce piersiowej</w:t>
+      </w:r>
+      <w:r>
         <w:rPr>
           <w:lang w:val="pt-PT"/>
         </w:rPr>
@@ -15783,7 +16220,19 @@
           <w:lang w:val="pt-PT"/>
         </w:rPr>
         <w:lastRenderedPageBreak/>
-        <w:t xml:space="preserve">Implementacja rozwiązania przyczyniła się do zwiększenia umiejętności w dziedzinie projektowania oraz implenetacji aplikacji webowych z wykozystaniem technologii </w:t>
+        <w:t>Implementacja rozwiązania przyczyniła się do zwiększenia umiejętności w dziedzinie projektowania oraz implenetacji aplikacji webowych z wyko</w:t>
+      </w:r>
+      <w:r>
+        <w:rPr>
+          <w:lang w:val="pt-PT"/>
+        </w:rPr>
+        <w:t>r</w:t>
+      </w:r>
+      <w:r>
+        <w:rPr>
+          <w:lang w:val="pt-PT"/>
+        </w:rPr>
+        <w:t xml:space="preserve">zystaniem technologii </w:t>
       </w:r>
       <w:r>
         <w:rPr>
@@ -15875,36 +16324,38 @@
       </w:r>
       <w:r>
         <w:rPr>
+          <w:sz w:val="24"/>
+          <w:szCs w:val="24"/>
           <w:lang w:val="sv-SE"/>
         </w:rPr>
         <w:t>]</w:t>
       </w:r>
       <w:r>
         <w:rPr>
+          <w:sz w:val="24"/>
+          <w:szCs w:val="24"/>
           <w:lang w:val="sv-SE"/>
         </w:rPr>
         <w:t xml:space="preserve"> Dokumentacja microsoft .net core 2.1</w:t>
       </w:r>
       <w:r>
         <w:rPr>
+          <w:sz w:val="24"/>
+          <w:szCs w:val="24"/>
           <w:lang w:val="sv-SE"/>
         </w:rPr>
         <w:t xml:space="preserve"> </w:t>
       </w:r>
-      <w:hyperlink r:id="rId23" w:history="1">
+      <w:hyperlink r:id="rId24" w:history="1">
         <w:r>
           <w:rPr>
             <w:rStyle w:val="Hipercze"/>
+            <w:sz w:val="24"/>
+            <w:szCs w:val="24"/>
           </w:rPr>
           <w:t>https://docs.microsoft.com/pl-pl/aspnet/core/?view=aspnetcore-2.1</w:t>
         </w:r>
       </w:hyperlink>
-      <w:r>
-        <w:t xml:space="preserve"> </w:t>
-      </w:r>
-      <w:r>
-        <w:t>[dostęp dnia 20 czerwca 2015].</w:t>
-      </w:r>
     </w:p>
     <w:p>
       <w:pPr>
@@ -15922,19 +16373,78 @@
         </w:r>
       </w:fldSimple>
       <w:r>
-        <w:t xml:space="preserve">] J. Jędrzejczyk, B. </w:t>
-      </w:r>
-      <w:proofErr w:type="spellStart"/>
-      <w:r>
-        <w:t>Sródka</w:t>
-      </w:r>
-      <w:proofErr w:type="spellEnd"/>
-      <w:r>
-        <w:t>. Segmentacja obrazów metodą drzew decyzyjnych. Raport instytutowy, Politechnika Wrocławska, Wydział Elektroniki, 2007.</w:t>
-      </w:r>
+        <w:t>]</w:t>
+      </w:r>
+      <w:r>
+        <w:t xml:space="preserve"> </w:t>
+      </w:r>
+      <w:proofErr w:type="spellStart"/>
+      <w:r>
+        <w:t>Code</w:t>
+      </w:r>
+      <w:proofErr w:type="spellEnd"/>
+      <w:r>
+        <w:t xml:space="preserve"> First </w:t>
+      </w:r>
+      <w:hyperlink r:id="rId25" w:history="1">
+        <w:r>
+          <w:rPr>
+            <w:rStyle w:val="Hipercze"/>
+          </w:rPr>
+          <w:t>https://www.entityframeworktutorial.net/code-first/what-is-code-first.aspx</w:t>
+        </w:r>
+      </w:hyperlink>
+    </w:p>
+    <w:p>
+      <w:r>
+        <w:t>[3]</w:t>
+      </w:r>
+      <w:r>
+        <w:t xml:space="preserve"> Wygenerowanie mapy z lokalizacją</w:t>
+      </w:r>
+      <w:r>
+        <w:t xml:space="preserve"> </w:t>
+      </w:r>
+      <w:hyperlink r:id="rId26" w:history="1">
+        <w:r>
+          <w:rPr>
+            <w:rStyle w:val="Hipercze"/>
+          </w:rPr>
+          <w:t>https://www.google.pl/maps/preview</w:t>
+        </w:r>
+      </w:hyperlink>
+    </w:p>
+    <w:p>
+      <w:r>
+        <w:t xml:space="preserve">[4] </w:t>
+      </w:r>
+      <w:r>
+        <w:t xml:space="preserve">Biblioteka do generowania wykresów </w:t>
+      </w:r>
+      <w:hyperlink r:id="rId27" w:history="1">
+        <w:r>
+          <w:rPr>
+            <w:rStyle w:val="Hipercze"/>
+          </w:rPr>
+          <w:t>https://www.chartjs.org</w:t>
+        </w:r>
+      </w:hyperlink>
+    </w:p>
+    <w:p>
+      <w:r>
+        <w:t xml:space="preserve">[5] Biblioteka wykorzystana do stworzenia kalendarza wizyt </w:t>
+      </w:r>
+      <w:hyperlink r:id="rId28" w:history="1">
+        <w:r>
+          <w:rPr>
+            <w:rStyle w:val="Hipercze"/>
+          </w:rPr>
+          <w:t>https://dhtmlx.com/</w:t>
+        </w:r>
+      </w:hyperlink>
     </w:p>
     <w:sectPr>
-      <w:footerReference w:type="default" r:id="rId24"/>
+      <w:footerReference w:type="default" r:id="rId29"/>
       <w:pgSz w:w="11906" w:h="16838"/>
       <w:pgMar w:top="1417" w:right="1417" w:bottom="1417" w:left="1417" w:header="708" w:footer="708" w:gutter="0"/>
       <w:pgNumType w:start="2"/>
@@ -18109,7 +18619,7 @@
 </file>
 
 <file path=customXml/itemProps1.xml><?xml version="1.0" encoding="utf-8"?>
-<ds:datastoreItem xmlns:ds="http://schemas.openxmlformats.org/officeDocument/2006/customXml" ds:itemID="{E09F7411-CEC7-4B83-AD45-144043E9A00A}">
+<ds:datastoreItem xmlns:ds="http://schemas.openxmlformats.org/officeDocument/2006/customXml" ds:itemID="{A7EE3B1E-F927-4D8A-BAF7-F7525EE0A464}">
   <ds:schemaRefs>
     <ds:schemaRef ds:uri="http://schemas.openxmlformats.org/officeDocument/2006/bibliography"/>
   </ds:schemaRefs>

</xml_diff>

<commit_message>
creating signing to visit
</commit_message>
<xml_diff>
--- a/CardiologicClinic_WebApp/PRACA INŻ/pracca inz.docx
+++ b/CardiologicClinic_WebApp/PRACA INŻ/pracca inz.docx
@@ -8084,7 +8084,7 @@
           <w:noProof/>
         </w:rPr>
         <w:drawing>
-          <wp:anchor distT="0" distB="0" distL="114300" distR="114300" simplePos="0" relativeHeight="251648512" behindDoc="1" locked="0" layoutInCell="1" allowOverlap="1">
+          <wp:anchor distT="0" distB="0" distL="114300" distR="114300" simplePos="0" relativeHeight="251647488" behindDoc="1" locked="0" layoutInCell="1" allowOverlap="1">
             <wp:simplePos x="0" y="0"/>
             <wp:positionH relativeFrom="column">
               <wp:posOffset>-635</wp:posOffset>
@@ -8164,7 +8164,7 @@
           <w:noProof/>
         </w:rPr>
         <w:drawing>
-          <wp:anchor distT="0" distB="0" distL="114300" distR="114300" simplePos="0" relativeHeight="251663872" behindDoc="1" locked="0" layoutInCell="1" allowOverlap="1">
+          <wp:anchor distT="0" distB="0" distL="114300" distR="114300" simplePos="0" relativeHeight="251662848" behindDoc="1" locked="0" layoutInCell="1" allowOverlap="1">
             <wp:simplePos x="0" y="0"/>
             <wp:positionH relativeFrom="column">
               <wp:posOffset>-635</wp:posOffset>
@@ -8226,7 +8226,7 @@
           <w:noProof/>
         </w:rPr>
         <w:drawing>
-          <wp:anchor distT="0" distB="0" distL="114300" distR="114300" simplePos="0" relativeHeight="251651584" behindDoc="1" locked="0" layoutInCell="1" allowOverlap="1">
+          <wp:anchor distT="0" distB="0" distL="114300" distR="114300" simplePos="0" relativeHeight="251650560" behindDoc="1" locked="0" layoutInCell="1" allowOverlap="1">
             <wp:simplePos x="0" y="0"/>
             <wp:positionH relativeFrom="column">
               <wp:posOffset>-635</wp:posOffset>
@@ -8388,7 +8388,7 @@
           <w:noProof/>
         </w:rPr>
         <w:drawing>
-          <wp:anchor distT="0" distB="0" distL="114300" distR="114300" simplePos="0" relativeHeight="251654656" behindDoc="1" locked="0" layoutInCell="1" allowOverlap="1" wp14:anchorId="5FD4AA6C" wp14:editId="7C9ADC14">
+          <wp:anchor distT="0" distB="0" distL="114300" distR="114300" simplePos="0" relativeHeight="251653632" behindDoc="1" locked="0" layoutInCell="1" allowOverlap="1" wp14:anchorId="5FD4AA6C" wp14:editId="7C9ADC14">
             <wp:simplePos x="0" y="0"/>
             <wp:positionH relativeFrom="column">
               <wp:posOffset>0</wp:posOffset>
@@ -8490,7 +8490,7 @@
           <w:noProof/>
         </w:rPr>
         <w:drawing>
-          <wp:anchor distT="0" distB="0" distL="114300" distR="114300" simplePos="0" relativeHeight="251657728" behindDoc="1" locked="0" layoutInCell="1" allowOverlap="1">
+          <wp:anchor distT="0" distB="0" distL="114300" distR="114300" simplePos="0" relativeHeight="251656704" behindDoc="1" locked="0" layoutInCell="1" allowOverlap="1">
             <wp:simplePos x="0" y="0"/>
             <wp:positionH relativeFrom="column">
               <wp:posOffset>-635</wp:posOffset>
@@ -8590,7 +8590,7 @@
         </w:rPr>
         <w:lastRenderedPageBreak/>
         <w:drawing>
-          <wp:anchor distT="0" distB="0" distL="114300" distR="114300" simplePos="0" relativeHeight="251660800" behindDoc="1" locked="0" layoutInCell="1" allowOverlap="1">
+          <wp:anchor distT="0" distB="0" distL="114300" distR="114300" simplePos="0" relativeHeight="251659776" behindDoc="1" locked="0" layoutInCell="1" allowOverlap="1">
             <wp:simplePos x="0" y="0"/>
             <wp:positionH relativeFrom="column">
               <wp:posOffset>-635</wp:posOffset>
@@ -9114,7 +9114,7 @@
           <w:noProof/>
         </w:rPr>
         <w:drawing>
-          <wp:anchor distT="0" distB="0" distL="114300" distR="114300" simplePos="0" relativeHeight="251644416" behindDoc="1" locked="0" layoutInCell="1" allowOverlap="1">
+          <wp:anchor distT="0" distB="0" distL="114300" distR="114300" simplePos="0" relativeHeight="251643392" behindDoc="1" locked="0" layoutInCell="1" allowOverlap="1">
             <wp:simplePos x="0" y="0"/>
             <wp:positionH relativeFrom="column">
               <wp:posOffset>-635</wp:posOffset>
@@ -9213,7 +9213,6 @@
       <w:pPr>
         <w:jc w:val="center"/>
       </w:pPr>
-      <w:bookmarkStart w:id="9" w:name="_GoBack"/>
       <w:r>
         <w:rPr>
           <w:noProof/>
@@ -9260,7 +9259,6 @@
           </wp:inline>
         </w:drawing>
       </w:r>
-      <w:bookmarkEnd w:id="9"/>
     </w:p>
     <w:p/>
     <w:p>
@@ -9286,7 +9284,7 @@
         </w:rPr>
         <w:lastRenderedPageBreak/>
         <w:drawing>
-          <wp:anchor distT="0" distB="0" distL="114300" distR="114300" simplePos="0" relativeHeight="251672064" behindDoc="0" locked="0" layoutInCell="1" allowOverlap="1">
+          <wp:anchor distT="0" distB="0" distL="114300" distR="114300" simplePos="0" relativeHeight="251671040" behindDoc="0" locked="0" layoutInCell="1" allowOverlap="1">
             <wp:simplePos x="0" y="0"/>
             <wp:positionH relativeFrom="column">
               <wp:posOffset>-635</wp:posOffset>
@@ -9340,7 +9338,7 @@
           <w:noProof/>
         </w:rPr>
         <w:drawing>
-          <wp:anchor distT="0" distB="0" distL="114300" distR="114300" simplePos="0" relativeHeight="251667968" behindDoc="1" locked="0" layoutInCell="1" allowOverlap="1">
+          <wp:anchor distT="0" distB="0" distL="114300" distR="114300" simplePos="0" relativeHeight="251668992" behindDoc="1" locked="0" layoutInCell="1" allowOverlap="1">
             <wp:simplePos x="0" y="0"/>
             <wp:positionH relativeFrom="column">
               <wp:posOffset>-635</wp:posOffset>
@@ -19166,7 +19164,7 @@
       <w:pPr>
         <w:pStyle w:val="NrNagwek1"/>
       </w:pPr>
-      <w:bookmarkStart w:id="10" w:name="_Toc468799044"/>
+      <w:bookmarkStart w:id="9" w:name="_Toc468799044"/>
       <w:r>
         <w:t>Baza danych</w:t>
       </w:r>
@@ -21824,7 +21822,7 @@
       <w:r>
         <w:t>Podsumowanie i wnioski</w:t>
       </w:r>
-      <w:bookmarkEnd w:id="10"/>
+      <w:bookmarkEnd w:id="9"/>
     </w:p>
     <w:p>
       <w:pPr>
@@ -21918,7 +21916,7 @@
           <w:lang w:val="sv-SE"/>
         </w:rPr>
       </w:pPr>
-      <w:bookmarkStart w:id="11" w:name="_Toc468799045"/>
+      <w:bookmarkStart w:id="10" w:name="_Toc468799045"/>
       <w:r>
         <w:rPr>
           <w:lang w:val="sv-SE"/>
@@ -21926,7 +21924,7 @@
         <w:lastRenderedPageBreak/>
         <w:t>Literatura</w:t>
       </w:r>
-      <w:bookmarkEnd w:id="11"/>
+      <w:bookmarkEnd w:id="10"/>
     </w:p>
     <w:p>
       <w:pPr>
@@ -22016,6 +22014,11 @@
       <w:r>
         <w:t xml:space="preserve"> </w:t>
       </w:r>
+      <w:r>
+        <w:t xml:space="preserve">Technologia </w:t>
+      </w:r>
+      <w:bookmarkStart w:id="11" w:name="_GoBack"/>
+      <w:bookmarkEnd w:id="11"/>
       <w:proofErr w:type="spellStart"/>
       <w:r>
         <w:t>Code</w:t>
@@ -24373,7 +24376,7 @@
 </file>
 
 <file path=customXml/itemProps1.xml><?xml version="1.0" encoding="utf-8"?>
-<ds:datastoreItem xmlns:ds="http://schemas.openxmlformats.org/officeDocument/2006/customXml" ds:itemID="{69385AA0-60FB-43B9-9E9A-B930262E9682}">
+<ds:datastoreItem xmlns:ds="http://schemas.openxmlformats.org/officeDocument/2006/customXml" ds:itemID="{C6D3F151-8B3E-4406-854E-DC67ED85AD24}">
   <ds:schemaRefs>
     <ds:schemaRef ds:uri="http://schemas.openxmlformats.org/officeDocument/2006/bibliography"/>
   </ds:schemaRefs>

</xml_diff>

<commit_message>
password reset working ok
</commit_message>
<xml_diff>
--- a/CardiologicClinic_WebApp/PRACA INŻ/pracca inz.docx
+++ b/CardiologicClinic_WebApp/PRACA INŻ/pracca inz.docx
@@ -8952,6 +8952,18 @@
     <w:p>
       <w:pPr>
         <w:pStyle w:val="Tekstwiodcy"/>
+        <w:numPr>
+          <w:ilvl w:val="0"/>
+          <w:numId w:val="9"/>
+        </w:numPr>
+      </w:pPr>
+      <w:r>
+        <w:t>Co najmniej jedna litera duża oraz chociaż jeden znak niealfanumeryczny.</w:t>
+      </w:r>
+    </w:p>
+    <w:p>
+      <w:pPr>
+        <w:pStyle w:val="Tekstwiodcy"/>
         <w:ind w:firstLine="0"/>
       </w:pPr>
       <w:r>
@@ -11302,6 +11314,22 @@
         <w:rPr>
           <w:rFonts w:asciiTheme="majorHAnsi" w:hAnsiTheme="majorHAnsi"/>
         </w:rPr>
+        <w:t>Reset hasła</w:t>
+      </w:r>
+      <w:bookmarkStart w:id="15" w:name="_GoBack"/>
+      <w:bookmarkEnd w:id="15"/>
+    </w:p>
+    <w:p>
+      <w:pPr>
+        <w:pStyle w:val="NrNagwek2"/>
+        <w:rPr>
+          <w:rFonts w:asciiTheme="majorHAnsi" w:hAnsiTheme="majorHAnsi"/>
+        </w:rPr>
+      </w:pPr>
+      <w:r>
+        <w:rPr>
+          <w:rFonts w:asciiTheme="majorHAnsi" w:hAnsiTheme="majorHAnsi"/>
+        </w:rPr>
         <w:t>Zmiana hasła</w:t>
       </w:r>
     </w:p>
@@ -18208,7 +18236,7 @@
       <w:pPr>
         <w:pStyle w:val="NrNagwek1"/>
       </w:pPr>
-      <w:bookmarkStart w:id="15" w:name="_Toc468799044"/>
+      <w:bookmarkStart w:id="16" w:name="_Toc468799044"/>
       <w:r>
         <w:t>Baza danych</w:t>
       </w:r>
@@ -20866,7 +20894,7 @@
       <w:r>
         <w:t>Podsumowanie i wnioski</w:t>
       </w:r>
-      <w:bookmarkEnd w:id="15"/>
+      <w:bookmarkEnd w:id="16"/>
     </w:p>
     <w:p>
       <w:pPr>
@@ -20961,8 +20989,6 @@
         </w:rPr>
         <w:t xml:space="preserve">ze sztuczną inteligencją, której nigdy wcześniej nie wykorzystywałem w moich projektach. </w:t>
       </w:r>
-      <w:bookmarkStart w:id="16" w:name="_GoBack"/>
-      <w:bookmarkEnd w:id="16"/>
     </w:p>
     <w:p>
       <w:pPr>
@@ -23583,7 +23609,7 @@
 </file>
 
 <file path=customXml/itemProps1.xml><?xml version="1.0" encoding="utf-8"?>
-<ds:datastoreItem xmlns:ds="http://schemas.openxmlformats.org/officeDocument/2006/customXml" ds:itemID="{4CD9C3AA-5BBC-4073-A001-8D7A11A0D1D7}">
+<ds:datastoreItem xmlns:ds="http://schemas.openxmlformats.org/officeDocument/2006/customXml" ds:itemID="{F0D6BF15-32AF-49EA-98BB-C3EFD338BF43}">
   <ds:schemaRefs>
     <ds:schemaRef ds:uri="http://schemas.openxmlformats.org/officeDocument/2006/bibliography"/>
   </ds:schemaRefs>

</xml_diff>